<commit_message>
Update CNET343SL Team 64_Report.docx
</commit_message>
<xml_diff>
--- a/CNET343SL Team 64/CNET343SL Team 64_Report.docx
+++ b/CNET343SL Team 64/CNET343SL Team 64_Report.docx
@@ -11,7 +11,6 @@
           <w:docPartUnique/>
         </w:docPartObj>
       </w:sdtPr>
-      <w:sdtEndPr/>
       <w:sdtContent>
         <w:p>
           <w:r>
@@ -147,7 +146,6 @@
                 <w:docPartUnique/>
               </w:docPartObj>
             </w:sdtPr>
-            <w:sdtEndPr/>
             <w:sdtContent>
               <w:r>
                 <w:rPr>
@@ -7445,14 +7443,27 @@
           <w:r>
             <w:t xml:space="preserve">Figure </w:t>
           </w:r>
-          <w:fldSimple w:instr=" SEQ Figure \* ROMAN ">
-            <w:r>
-              <w:rPr>
-                <w:noProof/>
-              </w:rPr>
-              <w:t>I</w:t>
-            </w:r>
-          </w:fldSimple>
+          <w:r>
+            <w:fldChar w:fldCharType="begin"/>
+          </w:r>
+          <w:r>
+            <w:instrText xml:space="preserve"> SEQ Figure \* ROMAN </w:instrText>
+          </w:r>
+          <w:r>
+            <w:fldChar w:fldCharType="separate"/>
+          </w:r>
+          <w:r>
+            <w:rPr>
+              <w:noProof/>
+            </w:rPr>
+            <w:t>I</w:t>
+          </w:r>
+          <w:r>
+            <w:rPr>
+              <w:noProof/>
+            </w:rPr>
+            <w:fldChar w:fldCharType="end"/>
+          </w:r>
           <w:r>
             <w:t xml:space="preserve"> - Architecture Diagram</w:t>
           </w:r>
@@ -8022,14 +8033,27 @@
           <w:r>
             <w:t xml:space="preserve">Figure </w:t>
           </w:r>
-          <w:fldSimple w:instr=" SEQ Figure \* ROMAN ">
-            <w:r>
-              <w:rPr>
-                <w:noProof/>
-              </w:rPr>
-              <w:t>II</w:t>
-            </w:r>
-          </w:fldSimple>
+          <w:r>
+            <w:fldChar w:fldCharType="begin"/>
+          </w:r>
+          <w:r>
+            <w:instrText xml:space="preserve"> SEQ Figure \* ROMAN </w:instrText>
+          </w:r>
+          <w:r>
+            <w:fldChar w:fldCharType="separate"/>
+          </w:r>
+          <w:r>
+            <w:rPr>
+              <w:noProof/>
+            </w:rPr>
+            <w:t>II</w:t>
+          </w:r>
+          <w:r>
+            <w:rPr>
+              <w:noProof/>
+            </w:rPr>
+            <w:fldChar w:fldCharType="end"/>
+          </w:r>
           <w:r>
             <w:t xml:space="preserve"> - Use Case Diagram</w:t>
           </w:r>
@@ -8121,14 +8145,27 @@
           <w:r>
             <w:t xml:space="preserve">Figure </w:t>
           </w:r>
-          <w:fldSimple w:instr=" SEQ Figure \* ROMAN ">
-            <w:r>
-              <w:rPr>
-                <w:noProof/>
-              </w:rPr>
-              <w:t>III</w:t>
-            </w:r>
-          </w:fldSimple>
+          <w:r>
+            <w:fldChar w:fldCharType="begin"/>
+          </w:r>
+          <w:r>
+            <w:instrText xml:space="preserve"> SEQ Figure \* ROMAN </w:instrText>
+          </w:r>
+          <w:r>
+            <w:fldChar w:fldCharType="separate"/>
+          </w:r>
+          <w:r>
+            <w:rPr>
+              <w:noProof/>
+            </w:rPr>
+            <w:t>III</w:t>
+          </w:r>
+          <w:r>
+            <w:rPr>
+              <w:noProof/>
+            </w:rPr>
+            <w:fldChar w:fldCharType="end"/>
+          </w:r>
           <w:r>
             <w:t xml:space="preserve"> - Class Diagram</w:t>
           </w:r>
@@ -8226,14 +8263,27 @@
           <w:r>
             <w:t xml:space="preserve">Figure </w:t>
           </w:r>
-          <w:fldSimple w:instr=" SEQ Figure \* ROMAN ">
-            <w:r>
-              <w:rPr>
-                <w:noProof/>
-              </w:rPr>
-              <w:t>IV</w:t>
-            </w:r>
-          </w:fldSimple>
+          <w:r>
+            <w:fldChar w:fldCharType="begin"/>
+          </w:r>
+          <w:r>
+            <w:instrText xml:space="preserve"> SEQ Figure \* ROMAN </w:instrText>
+          </w:r>
+          <w:r>
+            <w:fldChar w:fldCharType="separate"/>
+          </w:r>
+          <w:r>
+            <w:rPr>
+              <w:noProof/>
+            </w:rPr>
+            <w:t>IV</w:t>
+          </w:r>
+          <w:r>
+            <w:rPr>
+              <w:noProof/>
+            </w:rPr>
+            <w:fldChar w:fldCharType="end"/>
+          </w:r>
           <w:r>
             <w:t xml:space="preserve"> -Extended Entity Relationship Diagram</w:t>
           </w:r>
@@ -8317,14 +8367,27 @@
           <w:r>
             <w:t xml:space="preserve">Figure </w:t>
           </w:r>
-          <w:fldSimple w:instr=" SEQ Figure \* ROMAN ">
-            <w:r>
-              <w:rPr>
-                <w:noProof/>
-              </w:rPr>
-              <w:t>V</w:t>
-            </w:r>
-          </w:fldSimple>
+          <w:r>
+            <w:fldChar w:fldCharType="begin"/>
+          </w:r>
+          <w:r>
+            <w:instrText xml:space="preserve"> SEQ Figure \* ROMAN </w:instrText>
+          </w:r>
+          <w:r>
+            <w:fldChar w:fldCharType="separate"/>
+          </w:r>
+          <w:r>
+            <w:rPr>
+              <w:noProof/>
+            </w:rPr>
+            <w:t>V</w:t>
+          </w:r>
+          <w:r>
+            <w:rPr>
+              <w:noProof/>
+            </w:rPr>
+            <w:fldChar w:fldCharType="end"/>
+          </w:r>
           <w:r>
             <w:t>- Relational Mapping</w:t>
           </w:r>
@@ -8413,14 +8476,27 @@
           <w:r>
             <w:t xml:space="preserve">Figure </w:t>
           </w:r>
-          <w:fldSimple w:instr=" SEQ Figure \* ROMAN ">
-            <w:r>
-              <w:rPr>
-                <w:noProof/>
-              </w:rPr>
-              <w:t>VI</w:t>
-            </w:r>
-          </w:fldSimple>
+          <w:r>
+            <w:fldChar w:fldCharType="begin"/>
+          </w:r>
+          <w:r>
+            <w:instrText xml:space="preserve"> SEQ Figure \* ROMAN </w:instrText>
+          </w:r>
+          <w:r>
+            <w:fldChar w:fldCharType="separate"/>
+          </w:r>
+          <w:r>
+            <w:rPr>
+              <w:noProof/>
+            </w:rPr>
+            <w:t>VI</w:t>
+          </w:r>
+          <w:r>
+            <w:rPr>
+              <w:noProof/>
+            </w:rPr>
+            <w:fldChar w:fldCharType="end"/>
+          </w:r>
           <w:r>
             <w:t xml:space="preserve"> - Normalized tables</w:t>
           </w:r>
@@ -8511,14 +8587,27 @@
           <w:r>
             <w:t xml:space="preserve">Figure </w:t>
           </w:r>
-          <w:fldSimple w:instr=" SEQ Figure \* ROMAN ">
-            <w:r>
-              <w:rPr>
-                <w:noProof/>
-              </w:rPr>
-              <w:t>VII</w:t>
-            </w:r>
-          </w:fldSimple>
+          <w:r>
+            <w:fldChar w:fldCharType="begin"/>
+          </w:r>
+          <w:r>
+            <w:instrText xml:space="preserve"> SEQ Figure \* ROMAN </w:instrText>
+          </w:r>
+          <w:r>
+            <w:fldChar w:fldCharType="separate"/>
+          </w:r>
+          <w:r>
+            <w:rPr>
+              <w:noProof/>
+            </w:rPr>
+            <w:t>VII</w:t>
+          </w:r>
+          <w:r>
+            <w:rPr>
+              <w:noProof/>
+            </w:rPr>
+            <w:fldChar w:fldCharType="end"/>
+          </w:r>
           <w:r>
             <w:t xml:space="preserve"> - Database Diagram</w:t>
           </w:r>
@@ -8549,6 +8638,548 @@
           </w:pPr>
           <w:bookmarkStart w:id="33" w:name="_Toc38376720"/>
           <w:r>
+            <w:t xml:space="preserve">System </w:t>
+          </w:r>
+          <w:proofErr w:type="gramStart"/>
+          <w:r>
+            <w:t>Work Flow</w:t>
+          </w:r>
+          <w:proofErr w:type="gramEnd"/>
+          <w:r>
+            <w:t xml:space="preserve"> in Detail</w:t>
+          </w:r>
+        </w:p>
+        <w:p>
+          <w:pPr>
+            <w:pStyle w:val="Heading3"/>
+            <w:numPr>
+              <w:ilvl w:val="0"/>
+              <w:numId w:val="79"/>
+            </w:numPr>
+          </w:pPr>
+          <w:r>
+            <w:t>Database Implementation</w:t>
+          </w:r>
+        </w:p>
+        <w:p>
+          <w:pPr>
+            <w:ind w:left="1440"/>
+          </w:pPr>
+          <w:r>
+            <w:t xml:space="preserve">The system is consisted of two </w:t>
+          </w:r>
+          <w:proofErr w:type="spellStart"/>
+          <w:r>
+            <w:t>mysql</w:t>
+          </w:r>
+          <w:proofErr w:type="spellEnd"/>
+          <w:r>
+            <w:t xml:space="preserve"> databases. The two databases are exact copies of each other. The two databases are stored on two computers/servers. CRUD operations of the two databases are handled by RESTFUL CRUD APIs developed by Node JS. Each database </w:t>
+          </w:r>
+          <w:proofErr w:type="gramStart"/>
+          <w:r>
+            <w:t>run</w:t>
+          </w:r>
+          <w:proofErr w:type="gramEnd"/>
+          <w:r>
+            <w:t xml:space="preserve"> on express servers.</w:t>
+          </w:r>
+        </w:p>
+        <w:p>
+          <w:pPr>
+            <w:ind w:left="1440"/>
+          </w:pPr>
+        </w:p>
+        <w:p>
+          <w:pPr>
+            <w:pStyle w:val="Heading3"/>
+            <w:numPr>
+              <w:ilvl w:val="0"/>
+              <w:numId w:val="79"/>
+            </w:numPr>
+          </w:pPr>
+          <w:r>
+            <w:t>Database Usage and Load Balancing</w:t>
+          </w:r>
+        </w:p>
+        <w:p>
+          <w:pPr>
+            <w:ind w:left="1440"/>
+          </w:pPr>
+          <w:r>
+            <w:t xml:space="preserve">If we refer the two databases as Database_1 and Database_2, Database_1 is used for CREATE, UPDATE and DELETE operations. Database_2 is used for RETRIEVE operations. In other </w:t>
+          </w:r>
+          <w:proofErr w:type="gramStart"/>
+          <w:r>
+            <w:t>words</w:t>
+          </w:r>
+          <w:proofErr w:type="gramEnd"/>
+          <w:r>
+            <w:t xml:space="preserve"> all data </w:t>
+          </w:r>
+          <w:r>
+            <w:lastRenderedPageBreak/>
+            <w:t xml:space="preserve">retrievals are </w:t>
+          </w:r>
+          <w:proofErr w:type="spellStart"/>
+          <w:r>
+            <w:t>are</w:t>
+          </w:r>
+          <w:proofErr w:type="spellEnd"/>
+          <w:r>
+            <w:t xml:space="preserve"> done on Database_2 and data insertion, updating and removal is done on Database_1. The purpose for this approach is load balancing between the two databases. Load here is the traffic for each database connection.</w:t>
+          </w:r>
+        </w:p>
+        <w:p>
+          <w:pPr>
+            <w:ind w:left="1440"/>
+          </w:pPr>
+        </w:p>
+        <w:p>
+          <w:pPr>
+            <w:pStyle w:val="Heading3"/>
+            <w:numPr>
+              <w:ilvl w:val="0"/>
+              <w:numId w:val="79"/>
+            </w:numPr>
+          </w:pPr>
+          <w:r>
+            <w:t xml:space="preserve">Database Syncing </w:t>
+          </w:r>
+        </w:p>
+        <w:p>
+          <w:pPr>
+            <w:ind w:left="1440"/>
+          </w:pPr>
+        </w:p>
+        <w:p>
+          <w:pPr>
+            <w:pStyle w:val="Heading3"/>
+            <w:numPr>
+              <w:ilvl w:val="0"/>
+              <w:numId w:val="79"/>
+            </w:numPr>
+          </w:pPr>
+          <w:bookmarkStart w:id="34" w:name="_Toc38376726"/>
+          <w:proofErr w:type="spellStart"/>
+          <w:r>
+            <w:t>SymmetricDS</w:t>
+          </w:r>
+          <w:bookmarkEnd w:id="34"/>
+          <w:proofErr w:type="spellEnd"/>
+          <w:r>
+            <w:rPr>
+              <w:shd w:val="pct15" w:color="auto" w:fill="FFFFFF"/>
+            </w:rPr>
+            <w:t xml:space="preserve"> </w:t>
+          </w:r>
+        </w:p>
+        <w:p>
+          <w:pPr>
+            <w:ind w:left="1440"/>
+          </w:pPr>
+          <w:proofErr w:type="spellStart"/>
+          <w:r>
+            <w:t>SymmetricDS</w:t>
+          </w:r>
+          <w:proofErr w:type="spellEnd"/>
+          <w:r>
+            <w:t xml:space="preserve"> is a standalone tool server with a web dashboard for data replication between databases. For this system, we have used a Master-Slave node setup for data replication and synchronization between databases. The replication process is a trigger-based capture process; when the master node database executes an insert/update/delete query, that triggers a procedure automatically made into the database by the </w:t>
+          </w:r>
+          <w:proofErr w:type="spellStart"/>
+          <w:r>
+            <w:t>symmetricDS</w:t>
+          </w:r>
+          <w:proofErr w:type="spellEnd"/>
+          <w:r>
+            <w:t xml:space="preserve"> server which triggers the replication process. Replication is done in three </w:t>
+          </w:r>
+          <w:proofErr w:type="gramStart"/>
+          <w:r>
+            <w:t>phases;</w:t>
+          </w:r>
+          <w:proofErr w:type="gramEnd"/>
+          <w:r>
+            <w:t xml:space="preserve"> extraction, routing, and loading. First, the server extracts the relevant data from the source/master database, then it routes the data along with the query to the target/slave database via the </w:t>
+          </w:r>
+          <w:proofErr w:type="spellStart"/>
+          <w:r>
+            <w:t>symmetricDS</w:t>
+          </w:r>
+          <w:proofErr w:type="spellEnd"/>
+          <w:r>
+            <w:t xml:space="preserve"> server and finally, the data is loaded to the target database.</w:t>
+          </w:r>
+        </w:p>
+        <w:p>
+          <w:pPr>
+            <w:pStyle w:val="ListParagraph"/>
+            <w:ind w:left="1080"/>
+          </w:pPr>
+        </w:p>
+        <w:p>
+          <w:pPr>
+            <w:ind w:left="720"/>
+            <w:jc w:val="center"/>
+          </w:pPr>
+          <w:r>
+            <w:rPr>
+              <w:noProof/>
+            </w:rPr>
+            <w:lastRenderedPageBreak/>
+            <w:drawing>
+              <wp:inline distT="0" distB="0" distL="0" distR="0" wp14:anchorId="7B177206" wp14:editId="4D7E4E6F">
+                <wp:extent cx="5410200" cy="3781425"/>
+                <wp:effectExtent l="0" t="0" r="0" b="9525"/>
+                <wp:docPr id="22" name="Picture 22" descr="A screenshot of a cell phone&#10;&#10;Description automatically generated"/>
+                <wp:cNvGraphicFramePr>
+                  <a:graphicFrameLocks xmlns:a="http://schemas.openxmlformats.org/drawingml/2006/main" noChangeAspect="1"/>
+                </wp:cNvGraphicFramePr>
+                <a:graphic xmlns:a="http://schemas.openxmlformats.org/drawingml/2006/main">
+                  <a:graphicData uri="http://schemas.openxmlformats.org/drawingml/2006/picture">
+                    <pic:pic xmlns:pic="http://schemas.openxmlformats.org/drawingml/2006/picture">
+                      <pic:nvPicPr>
+                        <pic:cNvPr id="0" name="Picture 4" descr="A screenshot of a cell phone&#10;&#10;Description automatically generated"/>
+                        <pic:cNvPicPr>
+                          <a:picLocks noChangeAspect="1" noChangeArrowheads="1"/>
+                        </pic:cNvPicPr>
+                      </pic:nvPicPr>
+                      <pic:blipFill>
+                        <a:blip r:embed="rId78">
+                          <a:extLst>
+                            <a:ext uri="{28A0092B-C50C-407E-A947-70E740481C1C}">
+                              <a14:useLocalDpi xmlns:a14="http://schemas.microsoft.com/office/drawing/2010/main" val="0"/>
+                            </a:ext>
+                          </a:extLst>
+                        </a:blip>
+                        <a:srcRect/>
+                        <a:stretch>
+                          <a:fillRect/>
+                        </a:stretch>
+                      </pic:blipFill>
+                      <pic:spPr bwMode="auto">
+                        <a:xfrm>
+                          <a:off x="0" y="0"/>
+                          <a:ext cx="5410200" cy="3781425"/>
+                        </a:xfrm>
+                        <a:prstGeom prst="rect">
+                          <a:avLst/>
+                        </a:prstGeom>
+                        <a:noFill/>
+                        <a:ln>
+                          <a:noFill/>
+                        </a:ln>
+                      </pic:spPr>
+                    </pic:pic>
+                  </a:graphicData>
+                </a:graphic>
+              </wp:inline>
+            </w:drawing>
+          </w:r>
+        </w:p>
+        <w:p>
+          <w:pPr>
+            <w:pStyle w:val="Caption"/>
+            <w:jc w:val="center"/>
+          </w:pPr>
+          <w:bookmarkStart w:id="35" w:name="_Toc38376754"/>
+          <w:r>
+            <w:t xml:space="preserve">Figure </w:t>
+          </w:r>
+          <w:r>
+            <w:fldChar w:fldCharType="begin"/>
+          </w:r>
+          <w:r>
+            <w:instrText xml:space="preserve"> SEQ Figure \* ROMAN </w:instrText>
+          </w:r>
+          <w:r>
+            <w:fldChar w:fldCharType="separate"/>
+          </w:r>
+          <w:r>
+            <w:rPr>
+              <w:noProof/>
+            </w:rPr>
+            <w:t>XIV</w:t>
+          </w:r>
+          <w:r>
+            <w:rPr>
+              <w:noProof/>
+            </w:rPr>
+            <w:fldChar w:fldCharType="end"/>
+          </w:r>
+          <w:r>
+            <w:t xml:space="preserve"> - </w:t>
+          </w:r>
+          <w:proofErr w:type="spellStart"/>
+          <w:r>
+            <w:t>SymmetricDS</w:t>
+          </w:r>
+          <w:proofErr w:type="spellEnd"/>
+          <w:r>
+            <w:t xml:space="preserve"> Control </w:t>
+          </w:r>
+          <w:proofErr w:type="spellStart"/>
+          <w:r>
+            <w:t>SoftwareSymmetricDS</w:t>
+          </w:r>
+          <w:proofErr w:type="spellEnd"/>
+          <w:r>
+            <w:t xml:space="preserve"> Control software.</w:t>
+          </w:r>
+          <w:bookmarkEnd w:id="35"/>
+        </w:p>
+        <w:p/>
+        <w:p/>
+        <w:p>
+          <w:pPr>
+            <w:ind w:left="720"/>
+          </w:pPr>
+          <w:r>
+            <w:rPr>
+              <w:noProof/>
+            </w:rPr>
+            <w:drawing>
+              <wp:inline distT="0" distB="0" distL="0" distR="0" wp14:anchorId="0193D4B7" wp14:editId="1F542289">
+                <wp:extent cx="5724525" cy="3228975"/>
+                <wp:effectExtent l="0" t="0" r="9525" b="9525"/>
+                <wp:docPr id="21" name="Picture 21" descr="A screenshot of a computer&#10;&#10;Description automatically generated"/>
+                <wp:cNvGraphicFramePr>
+                  <a:graphicFrameLocks xmlns:a="http://schemas.openxmlformats.org/drawingml/2006/main" noChangeAspect="1"/>
+                </wp:cNvGraphicFramePr>
+                <a:graphic xmlns:a="http://schemas.openxmlformats.org/drawingml/2006/main">
+                  <a:graphicData uri="http://schemas.openxmlformats.org/drawingml/2006/picture">
+                    <pic:pic xmlns:pic="http://schemas.openxmlformats.org/drawingml/2006/picture">
+                      <pic:nvPicPr>
+                        <pic:cNvPr id="0" name="Picture 3" descr="A screenshot of a computer&#10;&#10;Description automatically generated"/>
+                        <pic:cNvPicPr>
+                          <a:picLocks noChangeAspect="1" noChangeArrowheads="1"/>
+                        </pic:cNvPicPr>
+                      </pic:nvPicPr>
+                      <pic:blipFill>
+                        <a:blip r:embed="rId79">
+                          <a:extLst>
+                            <a:ext uri="{28A0092B-C50C-407E-A947-70E740481C1C}">
+                              <a14:useLocalDpi xmlns:a14="http://schemas.microsoft.com/office/drawing/2010/main" val="0"/>
+                            </a:ext>
+                          </a:extLst>
+                        </a:blip>
+                        <a:srcRect/>
+                        <a:stretch>
+                          <a:fillRect/>
+                        </a:stretch>
+                      </pic:blipFill>
+                      <pic:spPr bwMode="auto">
+                        <a:xfrm>
+                          <a:off x="0" y="0"/>
+                          <a:ext cx="5724525" cy="3228975"/>
+                        </a:xfrm>
+                        <a:prstGeom prst="rect">
+                          <a:avLst/>
+                        </a:prstGeom>
+                        <a:noFill/>
+                        <a:ln>
+                          <a:noFill/>
+                        </a:ln>
+                      </pic:spPr>
+                    </pic:pic>
+                  </a:graphicData>
+                </a:graphic>
+              </wp:inline>
+            </w:drawing>
+          </w:r>
+        </w:p>
+        <w:p>
+          <w:pPr>
+            <w:pStyle w:val="Caption"/>
+            <w:jc w:val="center"/>
+          </w:pPr>
+          <w:bookmarkStart w:id="36" w:name="_Toc38376755"/>
+          <w:r>
+            <w:t xml:space="preserve">Figure </w:t>
+          </w:r>
+          <w:r>
+            <w:fldChar w:fldCharType="begin"/>
+          </w:r>
+          <w:r>
+            <w:instrText xml:space="preserve"> SEQ Figure \* ROMAN </w:instrText>
+          </w:r>
+          <w:r>
+            <w:fldChar w:fldCharType="separate"/>
+          </w:r>
+          <w:r>
+            <w:rPr>
+              <w:noProof/>
+            </w:rPr>
+            <w:t>XV</w:t>
+          </w:r>
+          <w:r>
+            <w:rPr>
+              <w:noProof/>
+            </w:rPr>
+            <w:fldChar w:fldCharType="end"/>
+          </w:r>
+          <w:r>
+            <w:t xml:space="preserve"> - </w:t>
+          </w:r>
+          <w:proofErr w:type="spellStart"/>
+          <w:r>
+            <w:t>SymmetricDS</w:t>
+          </w:r>
+          <w:proofErr w:type="spellEnd"/>
+          <w:r>
+            <w:t xml:space="preserve"> Dashboard</w:t>
+          </w:r>
+          <w:bookmarkEnd w:id="36"/>
+        </w:p>
+        <w:p>
+          <w:pPr>
+            <w:ind w:left="720"/>
+            <w:jc w:val="center"/>
+          </w:pPr>
+          <w:r>
+            <w:rPr>
+              <w:noProof/>
+            </w:rPr>
+            <w:lastRenderedPageBreak/>
+            <w:drawing>
+              <wp:inline distT="0" distB="0" distL="0" distR="0" wp14:anchorId="79BDA222" wp14:editId="7B01D8D0">
+                <wp:extent cx="5724525" cy="3228975"/>
+                <wp:effectExtent l="0" t="0" r="9525" b="9525"/>
+                <wp:docPr id="20" name="Picture 20" descr="A screenshot of a computer screen&#10;&#10;Description automatically generated"/>
+                <wp:cNvGraphicFramePr>
+                  <a:graphicFrameLocks xmlns:a="http://schemas.openxmlformats.org/drawingml/2006/main" noChangeAspect="1"/>
+                </wp:cNvGraphicFramePr>
+                <a:graphic xmlns:a="http://schemas.openxmlformats.org/drawingml/2006/main">
+                  <a:graphicData uri="http://schemas.openxmlformats.org/drawingml/2006/picture">
+                    <pic:pic xmlns:pic="http://schemas.openxmlformats.org/drawingml/2006/picture">
+                      <pic:nvPicPr>
+                        <pic:cNvPr id="0" name="Picture 2" descr="A screenshot of a computer screen&#10;&#10;Description automatically generated"/>
+                        <pic:cNvPicPr>
+                          <a:picLocks noChangeAspect="1" noChangeArrowheads="1"/>
+                        </pic:cNvPicPr>
+                      </pic:nvPicPr>
+                      <pic:blipFill>
+                        <a:blip r:embed="rId80">
+                          <a:extLst>
+                            <a:ext uri="{28A0092B-C50C-407E-A947-70E740481C1C}">
+                              <a14:useLocalDpi xmlns:a14="http://schemas.microsoft.com/office/drawing/2010/main" val="0"/>
+                            </a:ext>
+                          </a:extLst>
+                        </a:blip>
+                        <a:srcRect/>
+                        <a:stretch>
+                          <a:fillRect/>
+                        </a:stretch>
+                      </pic:blipFill>
+                      <pic:spPr bwMode="auto">
+                        <a:xfrm>
+                          <a:off x="0" y="0"/>
+                          <a:ext cx="5724525" cy="3228975"/>
+                        </a:xfrm>
+                        <a:prstGeom prst="rect">
+                          <a:avLst/>
+                        </a:prstGeom>
+                        <a:noFill/>
+                        <a:ln>
+                          <a:noFill/>
+                        </a:ln>
+                      </pic:spPr>
+                    </pic:pic>
+                  </a:graphicData>
+                </a:graphic>
+              </wp:inline>
+            </w:drawing>
+          </w:r>
+        </w:p>
+        <w:p>
+          <w:pPr>
+            <w:pStyle w:val="Caption"/>
+            <w:jc w:val="center"/>
+          </w:pPr>
+          <w:bookmarkStart w:id="37" w:name="_Toc38376756"/>
+          <w:r>
+            <w:t xml:space="preserve">Figure </w:t>
+          </w:r>
+          <w:r>
+            <w:fldChar w:fldCharType="begin"/>
+          </w:r>
+          <w:r>
+            <w:instrText xml:space="preserve"> SEQ Figure \* ROMAN </w:instrText>
+          </w:r>
+          <w:r>
+            <w:fldChar w:fldCharType="separate"/>
+          </w:r>
+          <w:r>
+            <w:rPr>
+              <w:noProof/>
+            </w:rPr>
+            <w:t>XVI</w:t>
+          </w:r>
+          <w:r>
+            <w:rPr>
+              <w:noProof/>
+            </w:rPr>
+            <w:fldChar w:fldCharType="end"/>
+          </w:r>
+          <w:r>
+            <w:t xml:space="preserve"> - </w:t>
+          </w:r>
+          <w:proofErr w:type="spellStart"/>
+          <w:r>
+            <w:t>SymmetricDS</w:t>
+          </w:r>
+          <w:proofErr w:type="spellEnd"/>
+          <w:r>
+            <w:t xml:space="preserve"> Nodes</w:t>
+          </w:r>
+          <w:bookmarkEnd w:id="37"/>
+        </w:p>
+        <w:p/>
+        <w:p>
+          <w:pPr>
+            <w:pStyle w:val="Heading3"/>
+            <w:numPr>
+              <w:ilvl w:val="0"/>
+              <w:numId w:val="79"/>
+            </w:numPr>
+          </w:pPr>
+          <w:r>
+            <w:t>Fault Tolerance</w:t>
+          </w:r>
+        </w:p>
+        <w:p>
+          <w:pPr>
+            <w:ind w:left="1440"/>
+          </w:pPr>
+          <w:r>
+            <w:t>I</w:t>
+          </w:r>
+          <w:r>
+            <w:t xml:space="preserve">n case where Database_1 fails, Database_2 would be utilized for all CRUD operations. If Database_2 fails, Database_1 goes for full usage. The redundant aspects of having two databases is utilized here. When this happens, when a single database fails, the system would sacrifice </w:t>
+          </w:r>
+          <w:proofErr w:type="gramStart"/>
+          <w:r>
+            <w:t>it's</w:t>
+          </w:r>
+          <w:proofErr w:type="gramEnd"/>
+          <w:r>
+            <w:t xml:space="preserve"> redundancy and load balancing for the continuous operation, for maintaining Availability.</w:t>
+          </w:r>
+        </w:p>
+        <w:p>
+          <w:pPr>
+            <w:ind w:left="1440"/>
+          </w:pPr>
+        </w:p>
+        <w:p>
+          <w:pPr>
+            <w:pStyle w:val="Heading2"/>
+            <w:numPr>
+              <w:ilvl w:val="0"/>
+              <w:numId w:val="62"/>
+            </w:numPr>
+          </w:pPr>
+          <w:r>
             <w:t>Web Application Implementation</w:t>
           </w:r>
           <w:bookmarkEnd w:id="33"/>
@@ -8567,11 +9198,11 @@
               <w:numId w:val="63"/>
             </w:numPr>
           </w:pPr>
-          <w:bookmarkStart w:id="34" w:name="_Toc38376721"/>
+          <w:bookmarkStart w:id="38" w:name="_Toc38376721"/>
           <w:r>
             <w:t>Features of Web Application</w:t>
           </w:r>
-          <w:bookmarkEnd w:id="34"/>
+          <w:bookmarkEnd w:id="38"/>
         </w:p>
         <w:p>
           <w:pPr>
@@ -8652,6 +9283,7 @@
             <w:rPr>
               <w:szCs w:val="24"/>
             </w:rPr>
+            <w:lastRenderedPageBreak/>
             <w:t xml:space="preserve">The user </w:t>
           </w:r>
           <w:proofErr w:type="gramStart"/>
@@ -8708,7 +9340,6 @@
             <w:spacing w:before="100" w:beforeAutospacing="1" w:after="100" w:afterAutospacing="1"/>
           </w:pPr>
           <w:r>
-            <w:lastRenderedPageBreak/>
             <w:t>Register Page</w:t>
           </w:r>
         </w:p>
@@ -9012,6 +9643,7 @@
             <w:ind w:left="1800" w:right="643"/>
           </w:pPr>
           <w:r>
+            <w:lastRenderedPageBreak/>
             <w:t>After a successful login process of the driver, the application will navigate the Driver My Account which is the main screen design for drivers. The following are the features available on the page.</w:t>
           </w:r>
         </w:p>
@@ -9038,7 +9670,6 @@
               <w:bCs/>
               <w:szCs w:val="24"/>
             </w:rPr>
-            <w:lastRenderedPageBreak/>
             <w:t>View fines</w:t>
           </w:r>
         </w:p>
@@ -9217,7 +9848,7 @@
               <w:numId w:val="63"/>
             </w:numPr>
           </w:pPr>
-          <w:bookmarkStart w:id="35" w:name="_Toc38376722"/>
+          <w:bookmarkStart w:id="39" w:name="_Toc38376722"/>
           <w:r>
             <w:lastRenderedPageBreak/>
             <w:t xml:space="preserve">Web Application </w:t>
@@ -9226,7 +9857,7 @@
           <w:r>
             <w:t>Work Flow</w:t>
           </w:r>
-          <w:bookmarkEnd w:id="35"/>
+          <w:bookmarkEnd w:id="39"/>
           <w:proofErr w:type="gramEnd"/>
         </w:p>
         <w:p>
@@ -9252,7 +9883,7 @@
                         </pic:cNvPicPr>
                       </pic:nvPicPr>
                       <pic:blipFill>
-                        <a:blip r:embed="rId78" cstate="print">
+                        <a:blip r:embed="rId81" cstate="print">
                           <a:extLst>
                             <a:ext uri="{28A0092B-C50C-407E-A947-70E740481C1C}">
                               <a14:useLocalDpi xmlns:a14="http://schemas.microsoft.com/office/drawing/2010/main" val="0"/>
@@ -9289,22 +9920,35 @@
             <w:pStyle w:val="Caption"/>
             <w:jc w:val="center"/>
           </w:pPr>
-          <w:bookmarkStart w:id="36" w:name="_Toc38376748"/>
+          <w:bookmarkStart w:id="40" w:name="_Toc38376748"/>
           <w:r>
             <w:t xml:space="preserve">Figure </w:t>
           </w:r>
-          <w:fldSimple w:instr=" SEQ Figure \* ROMAN ">
-            <w:r>
-              <w:rPr>
-                <w:noProof/>
-              </w:rPr>
-              <w:t>VIII</w:t>
-            </w:r>
-          </w:fldSimple>
+          <w:r>
+            <w:fldChar w:fldCharType="begin"/>
+          </w:r>
+          <w:r>
+            <w:instrText xml:space="preserve"> SEQ Figure \* ROMAN </w:instrText>
+          </w:r>
+          <w:r>
+            <w:fldChar w:fldCharType="separate"/>
+          </w:r>
+          <w:r>
+            <w:rPr>
+              <w:noProof/>
+            </w:rPr>
+            <w:t>VIII</w:t>
+          </w:r>
+          <w:r>
+            <w:rPr>
+              <w:noProof/>
+            </w:rPr>
+            <w:fldChar w:fldCharType="end"/>
+          </w:r>
           <w:r>
             <w:t>- Login Page</w:t>
           </w:r>
-          <w:bookmarkEnd w:id="36"/>
+          <w:bookmarkEnd w:id="40"/>
         </w:p>
         <w:p/>
         <w:p>
@@ -9333,7 +9977,7 @@
                         </pic:cNvPicPr>
                       </pic:nvPicPr>
                       <pic:blipFill>
-                        <a:blip r:embed="rId79" cstate="print">
+                        <a:blip r:embed="rId82" cstate="print">
                           <a:extLst>
                             <a:ext uri="{28A0092B-C50C-407E-A947-70E740481C1C}">
                               <a14:useLocalDpi xmlns:a14="http://schemas.microsoft.com/office/drawing/2010/main" val="0"/>
@@ -9370,22 +10014,35 @@
             <w:pStyle w:val="Caption"/>
             <w:jc w:val="center"/>
           </w:pPr>
-          <w:bookmarkStart w:id="37" w:name="_Toc38376749"/>
+          <w:bookmarkStart w:id="41" w:name="_Toc38376749"/>
           <w:r>
             <w:t xml:space="preserve">Figure </w:t>
           </w:r>
-          <w:fldSimple w:instr=" SEQ Figure \* ROMAN ">
-            <w:r>
-              <w:rPr>
-                <w:noProof/>
-              </w:rPr>
-              <w:t>IX</w:t>
-            </w:r>
-          </w:fldSimple>
+          <w:r>
+            <w:fldChar w:fldCharType="begin"/>
+          </w:r>
+          <w:r>
+            <w:instrText xml:space="preserve"> SEQ Figure \* ROMAN </w:instrText>
+          </w:r>
+          <w:r>
+            <w:fldChar w:fldCharType="separate"/>
+          </w:r>
+          <w:r>
+            <w:rPr>
+              <w:noProof/>
+            </w:rPr>
+            <w:t>IX</w:t>
+          </w:r>
+          <w:r>
+            <w:rPr>
+              <w:noProof/>
+            </w:rPr>
+            <w:fldChar w:fldCharType="end"/>
+          </w:r>
           <w:r>
             <w:t xml:space="preserve"> -My Account Page</w:t>
           </w:r>
-          <w:bookmarkEnd w:id="37"/>
+          <w:bookmarkEnd w:id="41"/>
         </w:p>
         <w:p/>
         <w:p>
@@ -9396,12 +10053,12 @@
               <w:numId w:val="62"/>
             </w:numPr>
           </w:pPr>
-          <w:bookmarkStart w:id="38" w:name="_Toc38376723"/>
+          <w:bookmarkStart w:id="42" w:name="_Toc38376723"/>
           <w:r>
             <w:lastRenderedPageBreak/>
             <w:t>Mobile Application Implementation</w:t>
           </w:r>
-          <w:bookmarkEnd w:id="38"/>
+          <w:bookmarkEnd w:id="42"/>
         </w:p>
         <w:p>
           <w:pPr>
@@ -9411,11 +10068,11 @@
               <w:numId w:val="69"/>
             </w:numPr>
           </w:pPr>
-          <w:bookmarkStart w:id="39" w:name="_Toc38376724"/>
+          <w:bookmarkStart w:id="43" w:name="_Toc38376724"/>
           <w:r>
             <w:t>Features of Mobile Application</w:t>
           </w:r>
-          <w:bookmarkEnd w:id="39"/>
+          <w:bookmarkEnd w:id="43"/>
         </w:p>
         <w:p>
           <w:pPr>
@@ -9576,7 +10233,7 @@
               <w:numId w:val="69"/>
             </w:numPr>
           </w:pPr>
-          <w:bookmarkStart w:id="40" w:name="_Toc38376725"/>
+          <w:bookmarkStart w:id="44" w:name="_Toc38376725"/>
           <w:r>
             <w:t xml:space="preserve">Mobile Application </w:t>
           </w:r>
@@ -9584,7 +10241,7 @@
           <w:r>
             <w:t>Work Flow</w:t>
           </w:r>
-          <w:bookmarkEnd w:id="40"/>
+          <w:bookmarkEnd w:id="44"/>
           <w:proofErr w:type="gramEnd"/>
         </w:p>
         <w:p/>
@@ -9615,7 +10272,7 @@
                         </pic:cNvPicPr>
                       </pic:nvPicPr>
                       <pic:blipFill>
-                        <a:blip r:embed="rId80">
+                        <a:blip r:embed="rId83">
                           <a:extLst>
                             <a:ext uri="{28A0092B-C50C-407E-A947-70E740481C1C}">
                               <a14:useLocalDpi xmlns:a14="http://schemas.microsoft.com/office/drawing/2010/main" val="0"/>
@@ -9652,22 +10309,35 @@
             <w:pStyle w:val="Caption"/>
             <w:jc w:val="center"/>
           </w:pPr>
-          <w:bookmarkStart w:id="41" w:name="_Toc38376750"/>
+          <w:bookmarkStart w:id="45" w:name="_Toc38376750"/>
           <w:r>
             <w:t xml:space="preserve">Figure </w:t>
           </w:r>
-          <w:fldSimple w:instr=" SEQ Figure \* ROMAN ">
-            <w:r>
-              <w:rPr>
-                <w:noProof/>
-              </w:rPr>
-              <w:t>X</w:t>
-            </w:r>
-          </w:fldSimple>
+          <w:r>
+            <w:fldChar w:fldCharType="begin"/>
+          </w:r>
+          <w:r>
+            <w:instrText xml:space="preserve"> SEQ Figure \* ROMAN </w:instrText>
+          </w:r>
+          <w:r>
+            <w:fldChar w:fldCharType="separate"/>
+          </w:r>
+          <w:r>
+            <w:rPr>
+              <w:noProof/>
+            </w:rPr>
+            <w:t>X</w:t>
+          </w:r>
+          <w:r>
+            <w:rPr>
+              <w:noProof/>
+            </w:rPr>
+            <w:fldChar w:fldCharType="end"/>
+          </w:r>
           <w:r>
             <w:t xml:space="preserve"> - Splash Screen</w:t>
           </w:r>
-          <w:bookmarkEnd w:id="41"/>
+          <w:bookmarkEnd w:id="45"/>
         </w:p>
         <w:p>
           <w:pPr>
@@ -9696,7 +10366,7 @@
                         </pic:cNvPicPr>
                       </pic:nvPicPr>
                       <pic:blipFill>
-                        <a:blip r:embed="rId81">
+                        <a:blip r:embed="rId84">
                           <a:extLst>
                             <a:ext uri="{28A0092B-C50C-407E-A947-70E740481C1C}">
                               <a14:useLocalDpi xmlns:a14="http://schemas.microsoft.com/office/drawing/2010/main" val="0"/>
@@ -9733,22 +10403,35 @@
             <w:pStyle w:val="Caption"/>
             <w:jc w:val="center"/>
           </w:pPr>
-          <w:bookmarkStart w:id="42" w:name="_Toc38376751"/>
+          <w:bookmarkStart w:id="46" w:name="_Toc38376751"/>
           <w:r>
             <w:t xml:space="preserve">Figure </w:t>
           </w:r>
-          <w:fldSimple w:instr=" SEQ Figure \* ROMAN ">
-            <w:r>
-              <w:rPr>
-                <w:noProof/>
-              </w:rPr>
-              <w:t>XI</w:t>
-            </w:r>
-          </w:fldSimple>
+          <w:r>
+            <w:fldChar w:fldCharType="begin"/>
+          </w:r>
+          <w:r>
+            <w:instrText xml:space="preserve"> SEQ Figure \* ROMAN </w:instrText>
+          </w:r>
+          <w:r>
+            <w:fldChar w:fldCharType="separate"/>
+          </w:r>
+          <w:r>
+            <w:rPr>
+              <w:noProof/>
+            </w:rPr>
+            <w:t>XI</w:t>
+          </w:r>
+          <w:r>
+            <w:rPr>
+              <w:noProof/>
+            </w:rPr>
+            <w:fldChar w:fldCharType="end"/>
+          </w:r>
           <w:r>
             <w:t xml:space="preserve"> - Login Screen</w:t>
           </w:r>
-          <w:bookmarkEnd w:id="42"/>
+          <w:bookmarkEnd w:id="46"/>
         </w:p>
         <w:p>
           <w:r>
@@ -9794,7 +10477,7 @@
                         </pic:cNvPicPr>
                       </pic:nvPicPr>
                       <pic:blipFill>
-                        <a:blip r:embed="rId82">
+                        <a:blip r:embed="rId85">
                           <a:extLst>
                             <a:ext uri="{28A0092B-C50C-407E-A947-70E740481C1C}">
                               <a14:useLocalDpi xmlns:a14="http://schemas.microsoft.com/office/drawing/2010/main" val="0"/>
@@ -9831,22 +10514,35 @@
             <w:pStyle w:val="Caption"/>
             <w:jc w:val="center"/>
           </w:pPr>
-          <w:bookmarkStart w:id="43" w:name="_Toc38376752"/>
+          <w:bookmarkStart w:id="47" w:name="_Toc38376752"/>
           <w:r>
             <w:t xml:space="preserve">Figure </w:t>
           </w:r>
-          <w:fldSimple w:instr=" SEQ Figure \* ROMAN ">
-            <w:r>
-              <w:rPr>
-                <w:noProof/>
-              </w:rPr>
-              <w:t>XII</w:t>
-            </w:r>
-          </w:fldSimple>
+          <w:r>
+            <w:fldChar w:fldCharType="begin"/>
+          </w:r>
+          <w:r>
+            <w:instrText xml:space="preserve"> SEQ Figure \* ROMAN </w:instrText>
+          </w:r>
+          <w:r>
+            <w:fldChar w:fldCharType="separate"/>
+          </w:r>
+          <w:r>
+            <w:rPr>
+              <w:noProof/>
+            </w:rPr>
+            <w:t>XII</w:t>
+          </w:r>
+          <w:r>
+            <w:rPr>
+              <w:noProof/>
+            </w:rPr>
+            <w:fldChar w:fldCharType="end"/>
+          </w:r>
           <w:r>
             <w:t xml:space="preserve"> - Driver Home Screen</w:t>
           </w:r>
-          <w:bookmarkEnd w:id="43"/>
+          <w:bookmarkEnd w:id="47"/>
         </w:p>
         <w:p/>
         <w:p>
@@ -9872,7 +10568,7 @@
                         <pic:cNvPicPr/>
                       </pic:nvPicPr>
                       <pic:blipFill>
-                        <a:blip r:embed="rId83">
+                        <a:blip r:embed="rId86">
                           <a:duotone>
                             <a:prstClr val="black"/>
                             <a:schemeClr val="accent5">
@@ -9906,363 +10602,33 @@
             <w:pStyle w:val="Caption"/>
             <w:jc w:val="center"/>
           </w:pPr>
-          <w:bookmarkStart w:id="44" w:name="_Toc38376753"/>
+          <w:bookmarkStart w:id="48" w:name="_Toc38376753"/>
           <w:r>
             <w:t xml:space="preserve">Figure </w:t>
           </w:r>
-          <w:fldSimple w:instr=" SEQ Figure \* ROMAN ">
-            <w:r>
-              <w:rPr>
-                <w:noProof/>
-              </w:rPr>
-              <w:t>XIII</w:t>
-            </w:r>
-          </w:fldSimple>
+          <w:r>
+            <w:fldChar w:fldCharType="begin"/>
+          </w:r>
+          <w:r>
+            <w:instrText xml:space="preserve"> SEQ Figure \* ROMAN </w:instrText>
+          </w:r>
+          <w:r>
+            <w:fldChar w:fldCharType="separate"/>
+          </w:r>
+          <w:r>
+            <w:rPr>
+              <w:noProof/>
+            </w:rPr>
+            <w:t>XIII</w:t>
+          </w:r>
+          <w:r>
+            <w:rPr>
+              <w:noProof/>
+            </w:rPr>
+            <w:fldChar w:fldCharType="end"/>
+          </w:r>
           <w:r>
             <w:t>- Police Officer Home Screen</w:t>
-          </w:r>
-          <w:bookmarkEnd w:id="44"/>
-        </w:p>
-        <w:p/>
-        <w:p>
-          <w:pPr>
-            <w:pStyle w:val="Heading2"/>
-            <w:numPr>
-              <w:ilvl w:val="0"/>
-              <w:numId w:val="62"/>
-            </w:numPr>
-          </w:pPr>
-          <w:bookmarkStart w:id="45" w:name="_Toc38376726"/>
-          <w:proofErr w:type="spellStart"/>
-          <w:r>
-            <w:t>SymmetricDS</w:t>
-          </w:r>
-          <w:bookmarkEnd w:id="45"/>
-          <w:proofErr w:type="spellEnd"/>
-          <w:r>
-            <w:rPr>
-              <w:shd w:val="pct15" w:color="auto" w:fill="FFFFFF"/>
-            </w:rPr>
-            <w:t xml:space="preserve"> </w:t>
-          </w:r>
-        </w:p>
-        <w:p>
-          <w:pPr>
-            <w:ind w:left="720"/>
-          </w:pPr>
-          <w:proofErr w:type="spellStart"/>
-          <w:r>
-            <w:t>SymmetricDS</w:t>
-          </w:r>
-          <w:proofErr w:type="spellEnd"/>
-          <w:r>
-            <w:t xml:space="preserve"> is a standalone tool server with a web dashboard for data replication between databases. For this system, we have used a Master-Slave node setup for data replication and synchronization between databases. The replication process is a trigger-based capture process; when the master node database executes an insert/update/delete query, that triggers a procedure automatically made into the database by the </w:t>
-          </w:r>
-          <w:proofErr w:type="spellStart"/>
-          <w:r>
-            <w:t>symmetricDS</w:t>
-          </w:r>
-          <w:proofErr w:type="spellEnd"/>
-          <w:r>
-            <w:t xml:space="preserve"> server which triggers the replication process. Replication is done in three </w:t>
-          </w:r>
-          <w:proofErr w:type="gramStart"/>
-          <w:r>
-            <w:t>phases;</w:t>
-          </w:r>
-          <w:proofErr w:type="gramEnd"/>
-          <w:r>
-            <w:t xml:space="preserve"> extraction, routing, and loading. First, the server extracts the relevant data from the source/master database, then it routes the data along with the query to the target/slave database via the </w:t>
-          </w:r>
-          <w:proofErr w:type="spellStart"/>
-          <w:r>
-            <w:t>symmetricDS</w:t>
-          </w:r>
-          <w:proofErr w:type="spellEnd"/>
-          <w:r>
-            <w:t xml:space="preserve"> server and finally, the data is loaded to the target database.</w:t>
-          </w:r>
-        </w:p>
-        <w:p>
-          <w:pPr>
-            <w:pStyle w:val="ListParagraph"/>
-            <w:ind w:left="1080"/>
-          </w:pPr>
-        </w:p>
-        <w:p>
-          <w:pPr>
-            <w:ind w:left="720"/>
-            <w:jc w:val="center"/>
-          </w:pPr>
-          <w:r>
-            <w:rPr>
-              <w:noProof/>
-            </w:rPr>
-            <w:drawing>
-              <wp:inline distT="0" distB="0" distL="0" distR="0" wp14:anchorId="406E7618" wp14:editId="2D5DA71A">
-                <wp:extent cx="5410200" cy="3781425"/>
-                <wp:effectExtent l="0" t="0" r="0" b="9525"/>
-                <wp:docPr id="22" name="Picture 22" descr="A screenshot of a cell phone&#10;&#10;Description automatically generated"/>
-                <wp:cNvGraphicFramePr>
-                  <a:graphicFrameLocks xmlns:a="http://schemas.openxmlformats.org/drawingml/2006/main" noChangeAspect="1"/>
-                </wp:cNvGraphicFramePr>
-                <a:graphic xmlns:a="http://schemas.openxmlformats.org/drawingml/2006/main">
-                  <a:graphicData uri="http://schemas.openxmlformats.org/drawingml/2006/picture">
-                    <pic:pic xmlns:pic="http://schemas.openxmlformats.org/drawingml/2006/picture">
-                      <pic:nvPicPr>
-                        <pic:cNvPr id="0" name="Picture 4" descr="A screenshot of a cell phone&#10;&#10;Description automatically generated"/>
-                        <pic:cNvPicPr>
-                          <a:picLocks noChangeAspect="1" noChangeArrowheads="1"/>
-                        </pic:cNvPicPr>
-                      </pic:nvPicPr>
-                      <pic:blipFill>
-                        <a:blip r:embed="rId84">
-                          <a:extLst>
-                            <a:ext uri="{28A0092B-C50C-407E-A947-70E740481C1C}">
-                              <a14:useLocalDpi xmlns:a14="http://schemas.microsoft.com/office/drawing/2010/main" val="0"/>
-                            </a:ext>
-                          </a:extLst>
-                        </a:blip>
-                        <a:srcRect/>
-                        <a:stretch>
-                          <a:fillRect/>
-                        </a:stretch>
-                      </pic:blipFill>
-                      <pic:spPr bwMode="auto">
-                        <a:xfrm>
-                          <a:off x="0" y="0"/>
-                          <a:ext cx="5410200" cy="3781425"/>
-                        </a:xfrm>
-                        <a:prstGeom prst="rect">
-                          <a:avLst/>
-                        </a:prstGeom>
-                        <a:noFill/>
-                        <a:ln>
-                          <a:noFill/>
-                        </a:ln>
-                      </pic:spPr>
-                    </pic:pic>
-                  </a:graphicData>
-                </a:graphic>
-              </wp:inline>
-            </w:drawing>
-          </w:r>
-        </w:p>
-        <w:p>
-          <w:pPr>
-            <w:pStyle w:val="Caption"/>
-            <w:jc w:val="center"/>
-          </w:pPr>
-          <w:bookmarkStart w:id="46" w:name="_Toc38376754"/>
-          <w:r>
-            <w:t xml:space="preserve">Figure </w:t>
-          </w:r>
-          <w:fldSimple w:instr=" SEQ Figure \* ROMAN ">
-            <w:r>
-              <w:rPr>
-                <w:noProof/>
-              </w:rPr>
-              <w:t>XIV</w:t>
-            </w:r>
-          </w:fldSimple>
-          <w:r>
-            <w:t xml:space="preserve"> - </w:t>
-          </w:r>
-          <w:proofErr w:type="spellStart"/>
-          <w:r>
-            <w:t>SymmetricDS</w:t>
-          </w:r>
-          <w:proofErr w:type="spellEnd"/>
-          <w:r>
-            <w:t xml:space="preserve"> Control </w:t>
-          </w:r>
-          <w:proofErr w:type="spellStart"/>
-          <w:r>
-            <w:t>SoftwareSymmetricDS</w:t>
-          </w:r>
-          <w:proofErr w:type="spellEnd"/>
-          <w:r>
-            <w:t xml:space="preserve"> Control software.</w:t>
-          </w:r>
-          <w:bookmarkEnd w:id="46"/>
-        </w:p>
-        <w:p/>
-        <w:p/>
-        <w:p>
-          <w:pPr>
-            <w:ind w:left="720"/>
-          </w:pPr>
-          <w:r>
-            <w:rPr>
-              <w:noProof/>
-            </w:rPr>
-            <w:drawing>
-              <wp:inline distT="0" distB="0" distL="0" distR="0" wp14:anchorId="68B541B8" wp14:editId="33021AEC">
-                <wp:extent cx="5724525" cy="3228975"/>
-                <wp:effectExtent l="0" t="0" r="9525" b="9525"/>
-                <wp:docPr id="21" name="Picture 21" descr="A screenshot of a computer&#10;&#10;Description automatically generated"/>
-                <wp:cNvGraphicFramePr>
-                  <a:graphicFrameLocks xmlns:a="http://schemas.openxmlformats.org/drawingml/2006/main" noChangeAspect="1"/>
-                </wp:cNvGraphicFramePr>
-                <a:graphic xmlns:a="http://schemas.openxmlformats.org/drawingml/2006/main">
-                  <a:graphicData uri="http://schemas.openxmlformats.org/drawingml/2006/picture">
-                    <pic:pic xmlns:pic="http://schemas.openxmlformats.org/drawingml/2006/picture">
-                      <pic:nvPicPr>
-                        <pic:cNvPr id="0" name="Picture 3" descr="A screenshot of a computer&#10;&#10;Description automatically generated"/>
-                        <pic:cNvPicPr>
-                          <a:picLocks noChangeAspect="1" noChangeArrowheads="1"/>
-                        </pic:cNvPicPr>
-                      </pic:nvPicPr>
-                      <pic:blipFill>
-                        <a:blip r:embed="rId85">
-                          <a:extLst>
-                            <a:ext uri="{28A0092B-C50C-407E-A947-70E740481C1C}">
-                              <a14:useLocalDpi xmlns:a14="http://schemas.microsoft.com/office/drawing/2010/main" val="0"/>
-                            </a:ext>
-                          </a:extLst>
-                        </a:blip>
-                        <a:srcRect/>
-                        <a:stretch>
-                          <a:fillRect/>
-                        </a:stretch>
-                      </pic:blipFill>
-                      <pic:spPr bwMode="auto">
-                        <a:xfrm>
-                          <a:off x="0" y="0"/>
-                          <a:ext cx="5724525" cy="3228975"/>
-                        </a:xfrm>
-                        <a:prstGeom prst="rect">
-                          <a:avLst/>
-                        </a:prstGeom>
-                        <a:noFill/>
-                        <a:ln>
-                          <a:noFill/>
-                        </a:ln>
-                      </pic:spPr>
-                    </pic:pic>
-                  </a:graphicData>
-                </a:graphic>
-              </wp:inline>
-            </w:drawing>
-          </w:r>
-        </w:p>
-        <w:p>
-          <w:pPr>
-            <w:pStyle w:val="Caption"/>
-            <w:jc w:val="center"/>
-          </w:pPr>
-          <w:bookmarkStart w:id="47" w:name="_Toc38376755"/>
-          <w:r>
-            <w:lastRenderedPageBreak/>
-            <w:t xml:space="preserve">Figure </w:t>
-          </w:r>
-          <w:fldSimple w:instr=" SEQ Figure \* ROMAN ">
-            <w:r>
-              <w:rPr>
-                <w:noProof/>
-              </w:rPr>
-              <w:t>XV</w:t>
-            </w:r>
-          </w:fldSimple>
-          <w:r>
-            <w:t xml:space="preserve"> - </w:t>
-          </w:r>
-          <w:proofErr w:type="spellStart"/>
-          <w:r>
-            <w:t>SymmetricDS</w:t>
-          </w:r>
-          <w:proofErr w:type="spellEnd"/>
-          <w:r>
-            <w:t xml:space="preserve"> Dashboard</w:t>
-          </w:r>
-          <w:bookmarkEnd w:id="47"/>
-        </w:p>
-        <w:p>
-          <w:pPr>
-            <w:ind w:left="720"/>
-            <w:jc w:val="center"/>
-          </w:pPr>
-          <w:r>
-            <w:rPr>
-              <w:noProof/>
-            </w:rPr>
-            <w:drawing>
-              <wp:inline distT="0" distB="0" distL="0" distR="0" wp14:anchorId="0CA7293B" wp14:editId="1A534B27">
-                <wp:extent cx="5724525" cy="3228975"/>
-                <wp:effectExtent l="0" t="0" r="9525" b="9525"/>
-                <wp:docPr id="20" name="Picture 20" descr="A screenshot of a computer screen&#10;&#10;Description automatically generated"/>
-                <wp:cNvGraphicFramePr>
-                  <a:graphicFrameLocks xmlns:a="http://schemas.openxmlformats.org/drawingml/2006/main" noChangeAspect="1"/>
-                </wp:cNvGraphicFramePr>
-                <a:graphic xmlns:a="http://schemas.openxmlformats.org/drawingml/2006/main">
-                  <a:graphicData uri="http://schemas.openxmlformats.org/drawingml/2006/picture">
-                    <pic:pic xmlns:pic="http://schemas.openxmlformats.org/drawingml/2006/picture">
-                      <pic:nvPicPr>
-                        <pic:cNvPr id="0" name="Picture 2" descr="A screenshot of a computer screen&#10;&#10;Description automatically generated"/>
-                        <pic:cNvPicPr>
-                          <a:picLocks noChangeAspect="1" noChangeArrowheads="1"/>
-                        </pic:cNvPicPr>
-                      </pic:nvPicPr>
-                      <pic:blipFill>
-                        <a:blip r:embed="rId86">
-                          <a:extLst>
-                            <a:ext uri="{28A0092B-C50C-407E-A947-70E740481C1C}">
-                              <a14:useLocalDpi xmlns:a14="http://schemas.microsoft.com/office/drawing/2010/main" val="0"/>
-                            </a:ext>
-                          </a:extLst>
-                        </a:blip>
-                        <a:srcRect/>
-                        <a:stretch>
-                          <a:fillRect/>
-                        </a:stretch>
-                      </pic:blipFill>
-                      <pic:spPr bwMode="auto">
-                        <a:xfrm>
-                          <a:off x="0" y="0"/>
-                          <a:ext cx="5724525" cy="3228975"/>
-                        </a:xfrm>
-                        <a:prstGeom prst="rect">
-                          <a:avLst/>
-                        </a:prstGeom>
-                        <a:noFill/>
-                        <a:ln>
-                          <a:noFill/>
-                        </a:ln>
-                      </pic:spPr>
-                    </pic:pic>
-                  </a:graphicData>
-                </a:graphic>
-              </wp:inline>
-            </w:drawing>
-          </w:r>
-        </w:p>
-        <w:p>
-          <w:pPr>
-            <w:pStyle w:val="Caption"/>
-            <w:jc w:val="center"/>
-          </w:pPr>
-          <w:bookmarkStart w:id="48" w:name="_Toc38376756"/>
-          <w:r>
-            <w:t xml:space="preserve">Figure </w:t>
-          </w:r>
-          <w:fldSimple w:instr=" SEQ Figure \* ROMAN ">
-            <w:r>
-              <w:rPr>
-                <w:noProof/>
-              </w:rPr>
-              <w:t>XVI</w:t>
-            </w:r>
-          </w:fldSimple>
-          <w:r>
-            <w:t xml:space="preserve"> - </w:t>
-          </w:r>
-          <w:proofErr w:type="spellStart"/>
-          <w:r>
-            <w:t>SymmetricDS</w:t>
-          </w:r>
-          <w:proofErr w:type="spellEnd"/>
-          <w:r>
-            <w:t xml:space="preserve"> Nodes</w:t>
           </w:r>
           <w:bookmarkEnd w:id="48"/>
         </w:p>
@@ -10458,6 +10824,7 @@
             <w:jc w:val="left"/>
           </w:pPr>
           <w:r>
+            <w:lastRenderedPageBreak/>
             <w:t xml:space="preserve"> </w:t>
           </w:r>
         </w:p>
@@ -10526,7 +10893,6 @@
             <w:ind w:left="1085"/>
           </w:pPr>
           <w:r>
-            <w:lastRenderedPageBreak/>
             <w:t>postman</w:t>
           </w:r>
         </w:p>
@@ -10660,7 +11026,6 @@
             <w:ind w:left="715" w:firstLine="725"/>
           </w:pPr>
           <w:r>
-            <w:lastRenderedPageBreak/>
             <w:t>PASSWORD</w:t>
           </w:r>
           <w:r>
@@ -10933,6 +11298,7 @@
           </w:pPr>
           <w:bookmarkStart w:id="55" w:name="_Toc38376733"/>
           <w:r>
+            <w:lastRenderedPageBreak/>
             <w:t>User Guide for Web Application</w:t>
           </w:r>
           <w:bookmarkEnd w:id="55"/>
@@ -10981,7 +11347,6 @@
             <w:rPr>
               <w:rStyle w:val="Heading1Char"/>
             </w:rPr>
-            <w:lastRenderedPageBreak/>
             <w:t>Conclusion</w:t>
           </w:r>
           <w:bookmarkEnd w:id="56"/>
@@ -11164,7 +11529,6 @@
           </w:pPr>
           <w:bookmarkStart w:id="59" w:name="_Toc38376737"/>
           <w:r>
-            <w:lastRenderedPageBreak/>
             <w:t>Team Details</w:t>
           </w:r>
           <w:bookmarkEnd w:id="59"/>
@@ -14270,6 +14634,95 @@
     </w:lvl>
   </w:abstractNum>
   <w:abstractNum w:abstractNumId="13" w15:restartNumberingAfterBreak="0">
+    <w:nsid w:val="29A011C0"/>
+    <w:multiLevelType w:val="hybridMultilevel"/>
+    <w:tmpl w:val="4CE0C330"/>
+    <w:lvl w:ilvl="0" w:tplc="BB6221C0">
+      <w:start w:val="1"/>
+      <w:numFmt w:val="decimal"/>
+      <w:lvlText w:val="9.1.%1"/>
+      <w:lvlJc w:val="left"/>
+      <w:pPr>
+        <w:ind w:left="1800" w:hanging="360"/>
+      </w:pPr>
+      <w:rPr>
+        <w:rFonts w:hint="default"/>
+      </w:rPr>
+    </w:lvl>
+    <w:lvl w:ilvl="1" w:tplc="04090019" w:tentative="1">
+      <w:start w:val="1"/>
+      <w:numFmt w:val="lowerLetter"/>
+      <w:lvlText w:val="%2."/>
+      <w:lvlJc w:val="left"/>
+      <w:pPr>
+        <w:ind w:left="2520" w:hanging="360"/>
+      </w:pPr>
+    </w:lvl>
+    <w:lvl w:ilvl="2" w:tplc="0409001B" w:tentative="1">
+      <w:start w:val="1"/>
+      <w:numFmt w:val="lowerRoman"/>
+      <w:lvlText w:val="%3."/>
+      <w:lvlJc w:val="right"/>
+      <w:pPr>
+        <w:ind w:left="3240" w:hanging="180"/>
+      </w:pPr>
+    </w:lvl>
+    <w:lvl w:ilvl="3" w:tplc="0409000F" w:tentative="1">
+      <w:start w:val="1"/>
+      <w:numFmt w:val="decimal"/>
+      <w:lvlText w:val="%4."/>
+      <w:lvlJc w:val="left"/>
+      <w:pPr>
+        <w:ind w:left="3960" w:hanging="360"/>
+      </w:pPr>
+    </w:lvl>
+    <w:lvl w:ilvl="4" w:tplc="04090019" w:tentative="1">
+      <w:start w:val="1"/>
+      <w:numFmt w:val="lowerLetter"/>
+      <w:lvlText w:val="%5."/>
+      <w:lvlJc w:val="left"/>
+      <w:pPr>
+        <w:ind w:left="4680" w:hanging="360"/>
+      </w:pPr>
+    </w:lvl>
+    <w:lvl w:ilvl="5" w:tplc="0409001B" w:tentative="1">
+      <w:start w:val="1"/>
+      <w:numFmt w:val="lowerRoman"/>
+      <w:lvlText w:val="%6."/>
+      <w:lvlJc w:val="right"/>
+      <w:pPr>
+        <w:ind w:left="5400" w:hanging="180"/>
+      </w:pPr>
+    </w:lvl>
+    <w:lvl w:ilvl="6" w:tplc="0409000F" w:tentative="1">
+      <w:start w:val="1"/>
+      <w:numFmt w:val="decimal"/>
+      <w:lvlText w:val="%7."/>
+      <w:lvlJc w:val="left"/>
+      <w:pPr>
+        <w:ind w:left="6120" w:hanging="360"/>
+      </w:pPr>
+    </w:lvl>
+    <w:lvl w:ilvl="7" w:tplc="04090019" w:tentative="1">
+      <w:start w:val="1"/>
+      <w:numFmt w:val="lowerLetter"/>
+      <w:lvlText w:val="%8."/>
+      <w:lvlJc w:val="left"/>
+      <w:pPr>
+        <w:ind w:left="6840" w:hanging="360"/>
+      </w:pPr>
+    </w:lvl>
+    <w:lvl w:ilvl="8" w:tplc="0409001B" w:tentative="1">
+      <w:start w:val="1"/>
+      <w:numFmt w:val="lowerRoman"/>
+      <w:lvlText w:val="%9."/>
+      <w:lvlJc w:val="right"/>
+      <w:pPr>
+        <w:ind w:left="7560" w:hanging="180"/>
+      </w:pPr>
+    </w:lvl>
+  </w:abstractNum>
+  <w:abstractNum w:abstractNumId="14" w15:restartNumberingAfterBreak="0">
     <w:nsid w:val="2DBE7D42"/>
     <w:multiLevelType w:val="hybridMultilevel"/>
     <w:tmpl w:val="4D1454DC"/>
@@ -14481,7 +14934,7 @@
       </w:rPr>
     </w:lvl>
   </w:abstractNum>
-  <w:abstractNum w:abstractNumId="14" w15:restartNumberingAfterBreak="0">
+  <w:abstractNum w:abstractNumId="15" w15:restartNumberingAfterBreak="0">
     <w:nsid w:val="351B7943"/>
     <w:multiLevelType w:val="hybridMultilevel"/>
     <w:tmpl w:val="94668868"/>
@@ -14598,14 +15051,14 @@
       </w:rPr>
     </w:lvl>
   </w:abstractNum>
-  <w:abstractNum w:abstractNumId="15" w15:restartNumberingAfterBreak="0">
+  <w:abstractNum w:abstractNumId="16" w15:restartNumberingAfterBreak="0">
     <w:nsid w:val="38426A4D"/>
     <w:multiLevelType w:val="hybridMultilevel"/>
-    <w:tmpl w:val="3E36EFEA"/>
-    <w:lvl w:ilvl="0" w:tplc="2926155C">
+    <w:tmpl w:val="265A9382"/>
+    <w:lvl w:ilvl="0" w:tplc="5618579C">
       <w:start w:val="1"/>
       <w:numFmt w:val="decimal"/>
-      <w:lvlText w:val="5.1.%1"/>
+      <w:lvlText w:val="9.2..%1"/>
       <w:lvlJc w:val="left"/>
       <w:pPr>
         <w:ind w:left="1800" w:hanging="360"/>
@@ -14687,7 +15140,7 @@
       </w:pPr>
     </w:lvl>
   </w:abstractNum>
-  <w:abstractNum w:abstractNumId="16" w15:restartNumberingAfterBreak="0">
+  <w:abstractNum w:abstractNumId="17" w15:restartNumberingAfterBreak="0">
     <w:nsid w:val="392909CC"/>
     <w:multiLevelType w:val="hybridMultilevel"/>
     <w:tmpl w:val="EF9606D4"/>
@@ -14773,7 +15226,7 @@
       </w:pPr>
     </w:lvl>
   </w:abstractNum>
-  <w:abstractNum w:abstractNumId="17" w15:restartNumberingAfterBreak="0">
+  <w:abstractNum w:abstractNumId="18" w15:restartNumberingAfterBreak="0">
     <w:nsid w:val="3CE13F5E"/>
     <w:multiLevelType w:val="hybridMultilevel"/>
     <w:tmpl w:val="F954AF7A"/>
@@ -14886,7 +15339,7 @@
       </w:rPr>
     </w:lvl>
   </w:abstractNum>
-  <w:abstractNum w:abstractNumId="18" w15:restartNumberingAfterBreak="0">
+  <w:abstractNum w:abstractNumId="19" w15:restartNumberingAfterBreak="0">
     <w:nsid w:val="470A1616"/>
     <w:multiLevelType w:val="hybridMultilevel"/>
     <w:tmpl w:val="2592D9C2"/>
@@ -14999,7 +15452,7 @@
       </w:rPr>
     </w:lvl>
   </w:abstractNum>
-  <w:abstractNum w:abstractNumId="19" w15:restartNumberingAfterBreak="0">
+  <w:abstractNum w:abstractNumId="20" w15:restartNumberingAfterBreak="0">
     <w:nsid w:val="47CA4218"/>
     <w:multiLevelType w:val="hybridMultilevel"/>
     <w:tmpl w:val="E9A4FBEE"/>
@@ -15116,7 +15569,7 @@
       </w:rPr>
     </w:lvl>
   </w:abstractNum>
-  <w:abstractNum w:abstractNumId="20" w15:restartNumberingAfterBreak="0">
+  <w:abstractNum w:abstractNumId="21" w15:restartNumberingAfterBreak="0">
     <w:nsid w:val="4E433029"/>
     <w:multiLevelType w:val="hybridMultilevel"/>
     <w:tmpl w:val="43D4A02A"/>
@@ -15205,7 +15658,7 @@
       </w:pPr>
     </w:lvl>
   </w:abstractNum>
-  <w:abstractNum w:abstractNumId="21" w15:restartNumberingAfterBreak="0">
+  <w:abstractNum w:abstractNumId="22" w15:restartNumberingAfterBreak="0">
     <w:nsid w:val="506E443C"/>
     <w:multiLevelType w:val="hybridMultilevel"/>
     <w:tmpl w:val="FAD43488"/>
@@ -15294,7 +15747,7 @@
       </w:pPr>
     </w:lvl>
   </w:abstractNum>
-  <w:abstractNum w:abstractNumId="22" w15:restartNumberingAfterBreak="0">
+  <w:abstractNum w:abstractNumId="23" w15:restartNumberingAfterBreak="0">
     <w:nsid w:val="5C852EC7"/>
     <w:multiLevelType w:val="hybridMultilevel"/>
     <w:tmpl w:val="074682A8"/>
@@ -15383,7 +15836,7 @@
       </w:pPr>
     </w:lvl>
   </w:abstractNum>
-  <w:abstractNum w:abstractNumId="23" w15:restartNumberingAfterBreak="0">
+  <w:abstractNum w:abstractNumId="24" w15:restartNumberingAfterBreak="0">
     <w:nsid w:val="5D392114"/>
     <w:multiLevelType w:val="hybridMultilevel"/>
     <w:tmpl w:val="8EF243C4"/>
@@ -15472,7 +15925,7 @@
       </w:pPr>
     </w:lvl>
   </w:abstractNum>
-  <w:abstractNum w:abstractNumId="24" w15:restartNumberingAfterBreak="0">
+  <w:abstractNum w:abstractNumId="25" w15:restartNumberingAfterBreak="0">
     <w:nsid w:val="5FF74925"/>
     <w:multiLevelType w:val="hybridMultilevel"/>
     <w:tmpl w:val="8634F78A"/>
@@ -15558,7 +16011,7 @@
       </w:pPr>
     </w:lvl>
   </w:abstractNum>
-  <w:abstractNum w:abstractNumId="25" w15:restartNumberingAfterBreak="0">
+  <w:abstractNum w:abstractNumId="26" w15:restartNumberingAfterBreak="0">
     <w:nsid w:val="623138E2"/>
     <w:multiLevelType w:val="hybridMultilevel"/>
     <w:tmpl w:val="DAE28DE6"/>
@@ -15647,7 +16100,7 @@
       </w:pPr>
     </w:lvl>
   </w:abstractNum>
-  <w:abstractNum w:abstractNumId="26" w15:restartNumberingAfterBreak="0">
+  <w:abstractNum w:abstractNumId="27" w15:restartNumberingAfterBreak="0">
     <w:nsid w:val="63EE7B47"/>
     <w:multiLevelType w:val="hybridMultilevel"/>
     <w:tmpl w:val="063A4334"/>
@@ -15762,7 +16215,7 @@
       </w:rPr>
     </w:lvl>
   </w:abstractNum>
-  <w:abstractNum w:abstractNumId="27" w15:restartNumberingAfterBreak="0">
+  <w:abstractNum w:abstractNumId="28" w15:restartNumberingAfterBreak="0">
     <w:nsid w:val="66837825"/>
     <w:multiLevelType w:val="hybridMultilevel"/>
     <w:tmpl w:val="7E42204A"/>
@@ -15879,7 +16332,96 @@
       </w:rPr>
     </w:lvl>
   </w:abstractNum>
-  <w:abstractNum w:abstractNumId="28" w15:restartNumberingAfterBreak="0">
+  <w:abstractNum w:abstractNumId="29" w15:restartNumberingAfterBreak="0">
+    <w:nsid w:val="6700322B"/>
+    <w:multiLevelType w:val="hybridMultilevel"/>
+    <w:tmpl w:val="2564C6E2"/>
+    <w:lvl w:ilvl="0" w:tplc="39DE7710">
+      <w:start w:val="1"/>
+      <w:numFmt w:val="decimal"/>
+      <w:lvlText w:val="9.1.%1"/>
+      <w:lvlJc w:val="left"/>
+      <w:pPr>
+        <w:ind w:left="1800" w:hanging="360"/>
+      </w:pPr>
+      <w:rPr>
+        <w:rFonts w:hint="default"/>
+      </w:rPr>
+    </w:lvl>
+    <w:lvl w:ilvl="1" w:tplc="04090019" w:tentative="1">
+      <w:start w:val="1"/>
+      <w:numFmt w:val="lowerLetter"/>
+      <w:lvlText w:val="%2."/>
+      <w:lvlJc w:val="left"/>
+      <w:pPr>
+        <w:ind w:left="2520" w:hanging="360"/>
+      </w:pPr>
+    </w:lvl>
+    <w:lvl w:ilvl="2" w:tplc="0409001B" w:tentative="1">
+      <w:start w:val="1"/>
+      <w:numFmt w:val="lowerRoman"/>
+      <w:lvlText w:val="%3."/>
+      <w:lvlJc w:val="right"/>
+      <w:pPr>
+        <w:ind w:left="3240" w:hanging="180"/>
+      </w:pPr>
+    </w:lvl>
+    <w:lvl w:ilvl="3" w:tplc="0409000F" w:tentative="1">
+      <w:start w:val="1"/>
+      <w:numFmt w:val="decimal"/>
+      <w:lvlText w:val="%4."/>
+      <w:lvlJc w:val="left"/>
+      <w:pPr>
+        <w:ind w:left="3960" w:hanging="360"/>
+      </w:pPr>
+    </w:lvl>
+    <w:lvl w:ilvl="4" w:tplc="04090019" w:tentative="1">
+      <w:start w:val="1"/>
+      <w:numFmt w:val="lowerLetter"/>
+      <w:lvlText w:val="%5."/>
+      <w:lvlJc w:val="left"/>
+      <w:pPr>
+        <w:ind w:left="4680" w:hanging="360"/>
+      </w:pPr>
+    </w:lvl>
+    <w:lvl w:ilvl="5" w:tplc="0409001B" w:tentative="1">
+      <w:start w:val="1"/>
+      <w:numFmt w:val="lowerRoman"/>
+      <w:lvlText w:val="%6."/>
+      <w:lvlJc w:val="right"/>
+      <w:pPr>
+        <w:ind w:left="5400" w:hanging="180"/>
+      </w:pPr>
+    </w:lvl>
+    <w:lvl w:ilvl="6" w:tplc="0409000F" w:tentative="1">
+      <w:start w:val="1"/>
+      <w:numFmt w:val="decimal"/>
+      <w:lvlText w:val="%7."/>
+      <w:lvlJc w:val="left"/>
+      <w:pPr>
+        <w:ind w:left="6120" w:hanging="360"/>
+      </w:pPr>
+    </w:lvl>
+    <w:lvl w:ilvl="7" w:tplc="04090019" w:tentative="1">
+      <w:start w:val="1"/>
+      <w:numFmt w:val="lowerLetter"/>
+      <w:lvlText w:val="%8."/>
+      <w:lvlJc w:val="left"/>
+      <w:pPr>
+        <w:ind w:left="6840" w:hanging="360"/>
+      </w:pPr>
+    </w:lvl>
+    <w:lvl w:ilvl="8" w:tplc="0409001B" w:tentative="1">
+      <w:start w:val="1"/>
+      <w:numFmt w:val="lowerRoman"/>
+      <w:lvlText w:val="%9."/>
+      <w:lvlJc w:val="right"/>
+      <w:pPr>
+        <w:ind w:left="7560" w:hanging="180"/>
+      </w:pPr>
+    </w:lvl>
+  </w:abstractNum>
+  <w:abstractNum w:abstractNumId="30" w15:restartNumberingAfterBreak="0">
     <w:nsid w:val="676D0CD8"/>
     <w:multiLevelType w:val="hybridMultilevel"/>
     <w:tmpl w:val="C666EE98"/>
@@ -15968,7 +16510,7 @@
       </w:pPr>
     </w:lvl>
   </w:abstractNum>
-  <w:abstractNum w:abstractNumId="29" w15:restartNumberingAfterBreak="0">
+  <w:abstractNum w:abstractNumId="31" w15:restartNumberingAfterBreak="0">
     <w:nsid w:val="705B1C87"/>
     <w:multiLevelType w:val="hybridMultilevel"/>
     <w:tmpl w:val="19DC69C8"/>
@@ -16057,7 +16599,7 @@
       </w:pPr>
     </w:lvl>
   </w:abstractNum>
-  <w:abstractNum w:abstractNumId="30" w15:restartNumberingAfterBreak="0">
+  <w:abstractNum w:abstractNumId="32" w15:restartNumberingAfterBreak="0">
     <w:nsid w:val="70C57AA2"/>
     <w:multiLevelType w:val="hybridMultilevel"/>
     <w:tmpl w:val="DF5C8842"/>
@@ -16146,10 +16688,10 @@
       </w:pPr>
     </w:lvl>
   </w:abstractNum>
-  <w:abstractNum w:abstractNumId="31" w15:restartNumberingAfterBreak="0">
+  <w:abstractNum w:abstractNumId="33" w15:restartNumberingAfterBreak="0">
     <w:nsid w:val="71E36430"/>
     <w:multiLevelType w:val="hybridMultilevel"/>
-    <w:tmpl w:val="75AA93AE"/>
+    <w:tmpl w:val="2E2E0606"/>
     <w:lvl w:ilvl="0" w:tplc="E8A49638">
       <w:start w:val="1"/>
       <w:numFmt w:val="decimal"/>
@@ -16235,14 +16777,14 @@
       </w:pPr>
     </w:lvl>
   </w:abstractNum>
-  <w:abstractNum w:abstractNumId="32" w15:restartNumberingAfterBreak="0">
+  <w:abstractNum w:abstractNumId="34" w15:restartNumberingAfterBreak="0">
     <w:nsid w:val="76B37945"/>
     <w:multiLevelType w:val="hybridMultilevel"/>
-    <w:tmpl w:val="81F042C6"/>
-    <w:lvl w:ilvl="0" w:tplc="31782A42">
+    <w:tmpl w:val="815AF27A"/>
+    <w:lvl w:ilvl="0" w:tplc="B81C84FE">
       <w:start w:val="1"/>
       <w:numFmt w:val="decimal"/>
-      <w:lvlText w:val="5.2.%1"/>
+      <w:lvlText w:val="9.3.%1"/>
       <w:lvlJc w:val="left"/>
       <w:pPr>
         <w:ind w:left="1800" w:hanging="360"/>
@@ -16324,7 +16866,7 @@
       </w:pPr>
     </w:lvl>
   </w:abstractNum>
-  <w:abstractNum w:abstractNumId="33" w15:restartNumberingAfterBreak="0">
+  <w:abstractNum w:abstractNumId="35" w15:restartNumberingAfterBreak="0">
     <w:nsid w:val="77F66175"/>
     <w:multiLevelType w:val="hybridMultilevel"/>
     <w:tmpl w:val="0D8065A6"/>
@@ -16441,7 +16983,7 @@
       </w:rPr>
     </w:lvl>
   </w:abstractNum>
-  <w:abstractNum w:abstractNumId="34" w15:restartNumberingAfterBreak="0">
+  <w:abstractNum w:abstractNumId="36" w15:restartNumberingAfterBreak="0">
     <w:nsid w:val="78CE3CFF"/>
     <w:multiLevelType w:val="hybridMultilevel"/>
     <w:tmpl w:val="A46892FA"/>
@@ -16558,7 +17100,7 @@
       </w:rPr>
     </w:lvl>
   </w:abstractNum>
-  <w:abstractNum w:abstractNumId="35" w15:restartNumberingAfterBreak="0">
+  <w:abstractNum w:abstractNumId="37" w15:restartNumberingAfterBreak="0">
     <w:nsid w:val="7A3A65C2"/>
     <w:multiLevelType w:val="hybridMultilevel"/>
     <w:tmpl w:val="0C2EBB88"/>
@@ -16647,7 +17189,7 @@
       </w:pPr>
     </w:lvl>
   </w:abstractNum>
-  <w:abstractNum w:abstractNumId="36" w15:restartNumberingAfterBreak="0">
+  <w:abstractNum w:abstractNumId="38" w15:restartNumberingAfterBreak="0">
     <w:nsid w:val="7A6A7C86"/>
     <w:multiLevelType w:val="hybridMultilevel"/>
     <w:tmpl w:val="A7E6CB46"/>
@@ -16736,7 +17278,7 @@
       </w:pPr>
     </w:lvl>
   </w:abstractNum>
-  <w:abstractNum w:abstractNumId="37" w15:restartNumberingAfterBreak="0">
+  <w:abstractNum w:abstractNumId="39" w15:restartNumberingAfterBreak="0">
     <w:nsid w:val="7E821EC2"/>
     <w:multiLevelType w:val="hybridMultilevel"/>
     <w:tmpl w:val="5CC68088"/>
@@ -16873,7 +17415,7 @@
       </w:pPr>
     </w:lvl>
   </w:abstractNum>
-  <w:abstractNum w:abstractNumId="38" w15:restartNumberingAfterBreak="0">
+  <w:abstractNum w:abstractNumId="40" w15:restartNumberingAfterBreak="0">
     <w:nsid w:val="7E9A250C"/>
     <w:multiLevelType w:val="hybridMultilevel"/>
     <w:tmpl w:val="FCC6F8F0"/>
@@ -16990,7 +17532,7 @@
       </w:rPr>
     </w:lvl>
   </w:abstractNum>
-  <w:abstractNum w:abstractNumId="39" w15:restartNumberingAfterBreak="0">
+  <w:abstractNum w:abstractNumId="41" w15:restartNumberingAfterBreak="0">
     <w:nsid w:val="7FF94B01"/>
     <w:multiLevelType w:val="hybridMultilevel"/>
     <w:tmpl w:val="693471FA"/>
@@ -17107,10 +17649,10 @@
     <w:abstractNumId w:val="10"/>
   </w:num>
   <w:num w:numId="2">
-    <w:abstractNumId w:val="16"/>
+    <w:abstractNumId w:val="17"/>
   </w:num>
   <w:num w:numId="3">
-    <w:abstractNumId w:val="17"/>
+    <w:abstractNumId w:val="18"/>
   </w:num>
   <w:num w:numId="4">
     <w:abstractNumId w:val="6"/>
@@ -17119,43 +17661,43 @@
     <w:abstractNumId w:val="2"/>
   </w:num>
   <w:num w:numId="6">
-    <w:abstractNumId w:val="39"/>
+    <w:abstractNumId w:val="41"/>
   </w:num>
   <w:num w:numId="7">
     <w:abstractNumId w:val="0"/>
   </w:num>
   <w:num w:numId="8">
-    <w:abstractNumId w:val="33"/>
+    <w:abstractNumId w:val="35"/>
   </w:num>
   <w:num w:numId="9">
     <w:abstractNumId w:val="1"/>
   </w:num>
   <w:num w:numId="10">
-    <w:abstractNumId w:val="14"/>
+    <w:abstractNumId w:val="15"/>
   </w:num>
   <w:num w:numId="11">
-    <w:abstractNumId w:val="37"/>
+    <w:abstractNumId w:val="39"/>
   </w:num>
   <w:num w:numId="12">
-    <w:abstractNumId w:val="21"/>
+    <w:abstractNumId w:val="22"/>
   </w:num>
   <w:num w:numId="13">
     <w:abstractNumId w:val="9"/>
   </w:num>
   <w:num w:numId="14">
-    <w:abstractNumId w:val="29"/>
+    <w:abstractNumId w:val="31"/>
   </w:num>
   <w:num w:numId="15">
-    <w:abstractNumId w:val="35"/>
+    <w:abstractNumId w:val="37"/>
   </w:num>
   <w:num w:numId="16">
+    <w:abstractNumId w:val="24"/>
+  </w:num>
+  <w:num w:numId="17">
     <w:abstractNumId w:val="23"/>
   </w:num>
-  <w:num w:numId="17">
-    <w:abstractNumId w:val="22"/>
-  </w:num>
   <w:num w:numId="18">
-    <w:abstractNumId w:val="30"/>
+    <w:abstractNumId w:val="32"/>
   </w:num>
   <w:num w:numId="19">
     <w:abstractNumId w:val="7"/>
@@ -17167,58 +17709,58 @@
     <w:abstractNumId w:val="11"/>
   </w:num>
   <w:num w:numId="22">
-    <w:abstractNumId w:val="27"/>
+    <w:abstractNumId w:val="28"/>
   </w:num>
   <w:num w:numId="23">
     <w:abstractNumId w:val="4"/>
   </w:num>
   <w:num w:numId="24">
+    <w:abstractNumId w:val="36"/>
+  </w:num>
+  <w:num w:numId="25">
+    <w:abstractNumId w:val="14"/>
+  </w:num>
+  <w:num w:numId="26">
+    <w:abstractNumId w:val="40"/>
+  </w:num>
+  <w:num w:numId="27">
+    <w:abstractNumId w:val="20"/>
+  </w:num>
+  <w:num w:numId="28">
+    <w:abstractNumId w:val="33"/>
+  </w:num>
+  <w:num w:numId="29">
+    <w:abstractNumId w:val="16"/>
+  </w:num>
+  <w:num w:numId="30">
     <w:abstractNumId w:val="34"/>
   </w:num>
-  <w:num w:numId="25">
-    <w:abstractNumId w:val="13"/>
-  </w:num>
-  <w:num w:numId="26">
-    <w:abstractNumId w:val="38"/>
-  </w:num>
-  <w:num w:numId="27">
-    <w:abstractNumId w:val="19"/>
-  </w:num>
-  <w:num w:numId="28">
-    <w:abstractNumId w:val="31"/>
-  </w:num>
-  <w:num w:numId="29">
-    <w:abstractNumId w:val="15"/>
-  </w:num>
-  <w:num w:numId="30">
-    <w:abstractNumId w:val="32"/>
-  </w:num>
   <w:num w:numId="31">
-    <w:abstractNumId w:val="20"/>
+    <w:abstractNumId w:val="21"/>
   </w:num>
   <w:num w:numId="32">
-    <w:abstractNumId w:val="25"/>
+    <w:abstractNumId w:val="26"/>
   </w:num>
   <w:num w:numId="33">
     <w:abstractNumId w:val="12"/>
   </w:num>
   <w:num w:numId="34">
-    <w:abstractNumId w:val="28"/>
+    <w:abstractNumId w:val="30"/>
   </w:num>
   <w:num w:numId="35">
-    <w:abstractNumId w:val="18"/>
+    <w:abstractNumId w:val="19"/>
   </w:num>
   <w:num w:numId="36">
-    <w:abstractNumId w:val="36"/>
+    <w:abstractNumId w:val="38"/>
   </w:num>
   <w:num w:numId="37">
     <w:abstractNumId w:val="8"/>
   </w:num>
   <w:num w:numId="38">
-    <w:abstractNumId w:val="24"/>
+    <w:abstractNumId w:val="25"/>
   </w:num>
   <w:num w:numId="39">
-    <w:abstractNumId w:val="37"/>
+    <w:abstractNumId w:val="39"/>
     <w:lvlOverride w:ilvl="0">
       <w:startOverride w:val="1"/>
     </w:lvlOverride>
@@ -17248,7 +17790,7 @@
     </w:lvlOverride>
   </w:num>
   <w:num w:numId="40">
-    <w:abstractNumId w:val="21"/>
+    <w:abstractNumId w:val="22"/>
     <w:lvlOverride w:ilvl="0">
       <w:startOverride w:val="1"/>
     </w:lvlOverride>
@@ -17278,10 +17820,10 @@
     </w:lvlOverride>
   </w:num>
   <w:num w:numId="41">
-    <w:abstractNumId w:val="17"/>
+    <w:abstractNumId w:val="18"/>
   </w:num>
   <w:num w:numId="42">
-    <w:abstractNumId w:val="39"/>
+    <w:abstractNumId w:val="41"/>
   </w:num>
   <w:num w:numId="43">
     <w:abstractNumId w:val="9"/>
@@ -17314,7 +17856,7 @@
     </w:lvlOverride>
   </w:num>
   <w:num w:numId="44">
-    <w:abstractNumId w:val="29"/>
+    <w:abstractNumId w:val="31"/>
     <w:lvlOverride w:ilvl="0">
       <w:startOverride w:val="1"/>
     </w:lvlOverride>
@@ -17374,7 +17916,7 @@
     </w:lvlOverride>
   </w:num>
   <w:num w:numId="46">
-    <w:abstractNumId w:val="16"/>
+    <w:abstractNumId w:val="17"/>
     <w:lvlOverride w:ilvl="0">
       <w:startOverride w:val="1"/>
     </w:lvlOverride>
@@ -17404,7 +17946,7 @@
     </w:lvlOverride>
   </w:num>
   <w:num w:numId="47">
-    <w:abstractNumId w:val="35"/>
+    <w:abstractNumId w:val="37"/>
     <w:lvlOverride w:ilvl="0">
       <w:startOverride w:val="2"/>
     </w:lvlOverride>
@@ -17434,6 +17976,36 @@
     </w:lvlOverride>
   </w:num>
   <w:num w:numId="48">
+    <w:abstractNumId w:val="24"/>
+    <w:lvlOverride w:ilvl="0">
+      <w:startOverride w:val="1"/>
+    </w:lvlOverride>
+    <w:lvlOverride w:ilvl="1">
+      <w:startOverride w:val="1"/>
+    </w:lvlOverride>
+    <w:lvlOverride w:ilvl="2">
+      <w:startOverride w:val="1"/>
+    </w:lvlOverride>
+    <w:lvlOverride w:ilvl="3">
+      <w:startOverride w:val="1"/>
+    </w:lvlOverride>
+    <w:lvlOverride w:ilvl="4">
+      <w:startOverride w:val="1"/>
+    </w:lvlOverride>
+    <w:lvlOverride w:ilvl="5">
+      <w:startOverride w:val="1"/>
+    </w:lvlOverride>
+    <w:lvlOverride w:ilvl="6">
+      <w:startOverride w:val="1"/>
+    </w:lvlOverride>
+    <w:lvlOverride w:ilvl="7">
+      <w:startOverride w:val="1"/>
+    </w:lvlOverride>
+    <w:lvlOverride w:ilvl="8">
+      <w:startOverride w:val="1"/>
+    </w:lvlOverride>
+  </w:num>
+  <w:num w:numId="49">
     <w:abstractNumId w:val="23"/>
     <w:lvlOverride w:ilvl="0">
       <w:startOverride w:val="1"/>
@@ -17463,44 +18035,14 @@
       <w:startOverride w:val="1"/>
     </w:lvlOverride>
   </w:num>
-  <w:num w:numId="49">
-    <w:abstractNumId w:val="22"/>
-    <w:lvlOverride w:ilvl="0">
-      <w:startOverride w:val="1"/>
-    </w:lvlOverride>
-    <w:lvlOverride w:ilvl="1">
-      <w:startOverride w:val="1"/>
-    </w:lvlOverride>
-    <w:lvlOverride w:ilvl="2">
-      <w:startOverride w:val="1"/>
-    </w:lvlOverride>
-    <w:lvlOverride w:ilvl="3">
-      <w:startOverride w:val="1"/>
-    </w:lvlOverride>
-    <w:lvlOverride w:ilvl="4">
-      <w:startOverride w:val="1"/>
-    </w:lvlOverride>
-    <w:lvlOverride w:ilvl="5">
-      <w:startOverride w:val="1"/>
-    </w:lvlOverride>
-    <w:lvlOverride w:ilvl="6">
-      <w:startOverride w:val="1"/>
-    </w:lvlOverride>
-    <w:lvlOverride w:ilvl="7">
-      <w:startOverride w:val="1"/>
-    </w:lvlOverride>
-    <w:lvlOverride w:ilvl="8">
-      <w:startOverride w:val="1"/>
-    </w:lvlOverride>
-  </w:num>
   <w:num w:numId="50">
-    <w:abstractNumId w:val="13"/>
+    <w:abstractNumId w:val="14"/>
   </w:num>
   <w:num w:numId="51">
     <w:abstractNumId w:val="6"/>
   </w:num>
   <w:num w:numId="52">
-    <w:abstractNumId w:val="30"/>
+    <w:abstractNumId w:val="32"/>
     <w:lvlOverride w:ilvl="0">
       <w:startOverride w:val="1"/>
     </w:lvlOverride>
@@ -17563,13 +18105,13 @@
     <w:abstractNumId w:val="0"/>
   </w:num>
   <w:num w:numId="55">
-    <w:abstractNumId w:val="33"/>
+    <w:abstractNumId w:val="35"/>
   </w:num>
   <w:num w:numId="56">
     <w:abstractNumId w:val="1"/>
   </w:num>
   <w:num w:numId="57">
-    <w:abstractNumId w:val="14"/>
+    <w:abstractNumId w:val="15"/>
   </w:num>
   <w:num w:numId="58">
     <w:abstractNumId w:val="11"/>
@@ -17578,70 +18120,16 @@
     <w:abstractNumId w:val="4"/>
   </w:num>
   <w:num w:numId="60">
-    <w:abstractNumId w:val="27"/>
+    <w:abstractNumId w:val="28"/>
   </w:num>
   <w:num w:numId="61">
-    <w:abstractNumId w:val="34"/>
+    <w:abstractNumId w:val="36"/>
   </w:num>
   <w:num w:numId="62">
-    <w:abstractNumId w:val="31"/>
-    <w:lvlOverride w:ilvl="0">
-      <w:startOverride w:val="1"/>
-    </w:lvlOverride>
-    <w:lvlOverride w:ilvl="1">
-      <w:startOverride w:val="1"/>
-    </w:lvlOverride>
-    <w:lvlOverride w:ilvl="2">
-      <w:startOverride w:val="1"/>
-    </w:lvlOverride>
-    <w:lvlOverride w:ilvl="3">
-      <w:startOverride w:val="1"/>
-    </w:lvlOverride>
-    <w:lvlOverride w:ilvl="4">
-      <w:startOverride w:val="1"/>
-    </w:lvlOverride>
-    <w:lvlOverride w:ilvl="5">
-      <w:startOverride w:val="1"/>
-    </w:lvlOverride>
-    <w:lvlOverride w:ilvl="6">
-      <w:startOverride w:val="1"/>
-    </w:lvlOverride>
-    <w:lvlOverride w:ilvl="7">
-      <w:startOverride w:val="1"/>
-    </w:lvlOverride>
-    <w:lvlOverride w:ilvl="8">
-      <w:startOverride w:val="1"/>
-    </w:lvlOverride>
+    <w:abstractNumId w:val="33"/>
   </w:num>
   <w:num w:numId="63">
-    <w:abstractNumId w:val="15"/>
-    <w:lvlOverride w:ilvl="0">
-      <w:startOverride w:val="1"/>
-    </w:lvlOverride>
-    <w:lvlOverride w:ilvl="1">
-      <w:startOverride w:val="1"/>
-    </w:lvlOverride>
-    <w:lvlOverride w:ilvl="2">
-      <w:startOverride w:val="1"/>
-    </w:lvlOverride>
-    <w:lvlOverride w:ilvl="3">
-      <w:startOverride w:val="1"/>
-    </w:lvlOverride>
-    <w:lvlOverride w:ilvl="4">
-      <w:startOverride w:val="1"/>
-    </w:lvlOverride>
-    <w:lvlOverride w:ilvl="5">
-      <w:startOverride w:val="1"/>
-    </w:lvlOverride>
-    <w:lvlOverride w:ilvl="6">
-      <w:startOverride w:val="1"/>
-    </w:lvlOverride>
-    <w:lvlOverride w:ilvl="7">
-      <w:startOverride w:val="1"/>
-    </w:lvlOverride>
-    <w:lvlOverride w:ilvl="8">
-      <w:startOverride w:val="1"/>
-    </w:lvlOverride>
+    <w:abstractNumId w:val="16"/>
   </w:num>
   <w:num w:numId="64">
     <w:abstractNumId w:val="8"/>
@@ -17661,13 +18149,13 @@
     <w:lvlOverride w:ilvl="8"/>
   </w:num>
   <w:num w:numId="66">
-    <w:abstractNumId w:val="38"/>
+    <w:abstractNumId w:val="40"/>
   </w:num>
   <w:num w:numId="67">
-    <w:abstractNumId w:val="19"/>
+    <w:abstractNumId w:val="20"/>
   </w:num>
   <w:num w:numId="68">
-    <w:abstractNumId w:val="24"/>
+    <w:abstractNumId w:val="25"/>
     <w:lvlOverride w:ilvl="0">
       <w:startOverride w:val="1"/>
     </w:lvlOverride>
@@ -17697,40 +18185,13 @@
     </w:lvlOverride>
   </w:num>
   <w:num w:numId="69">
-    <w:abstractNumId w:val="32"/>
-    <w:lvlOverride w:ilvl="0">
-      <w:startOverride w:val="1"/>
-    </w:lvlOverride>
-    <w:lvlOverride w:ilvl="1">
-      <w:startOverride w:val="1"/>
-    </w:lvlOverride>
-    <w:lvlOverride w:ilvl="2">
-      <w:startOverride w:val="1"/>
-    </w:lvlOverride>
-    <w:lvlOverride w:ilvl="3">
-      <w:startOverride w:val="1"/>
-    </w:lvlOverride>
-    <w:lvlOverride w:ilvl="4">
-      <w:startOverride w:val="1"/>
-    </w:lvlOverride>
-    <w:lvlOverride w:ilvl="5">
-      <w:startOverride w:val="1"/>
-    </w:lvlOverride>
-    <w:lvlOverride w:ilvl="6">
-      <w:startOverride w:val="1"/>
-    </w:lvlOverride>
-    <w:lvlOverride w:ilvl="7">
-      <w:startOverride w:val="1"/>
-    </w:lvlOverride>
-    <w:lvlOverride w:ilvl="8">
-      <w:startOverride w:val="1"/>
-    </w:lvlOverride>
+    <w:abstractNumId w:val="34"/>
   </w:num>
   <w:num w:numId="70">
     <w:abstractNumId w:val="3"/>
   </w:num>
   <w:num w:numId="71">
-    <w:abstractNumId w:val="20"/>
+    <w:abstractNumId w:val="21"/>
     <w:lvlOverride w:ilvl="0">
       <w:startOverride w:val="1"/>
     </w:lvlOverride>
@@ -17760,7 +18221,7 @@
     </w:lvlOverride>
   </w:num>
   <w:num w:numId="72">
-    <w:abstractNumId w:val="28"/>
+    <w:abstractNumId w:val="30"/>
     <w:lvlOverride w:ilvl="0">
       <w:startOverride w:val="1"/>
     </w:lvlOverride>
@@ -17790,7 +18251,7 @@
     </w:lvlOverride>
   </w:num>
   <w:num w:numId="73">
-    <w:abstractNumId w:val="36"/>
+    <w:abstractNumId w:val="38"/>
     <w:lvlOverride w:ilvl="0">
       <w:startOverride w:val="1"/>
     </w:lvlOverride>
@@ -17820,7 +18281,7 @@
     </w:lvlOverride>
   </w:num>
   <w:num w:numId="74">
-    <w:abstractNumId w:val="25"/>
+    <w:abstractNumId w:val="26"/>
     <w:lvlOverride w:ilvl="0">
       <w:startOverride w:val="1"/>
     </w:lvlOverride>
@@ -17880,13 +18341,19 @@
     </w:lvlOverride>
   </w:num>
   <w:num w:numId="76">
-    <w:abstractNumId w:val="18"/>
+    <w:abstractNumId w:val="19"/>
   </w:num>
   <w:num w:numId="77">
-    <w:abstractNumId w:val="26"/>
+    <w:abstractNumId w:val="27"/>
   </w:num>
   <w:num w:numId="78">
     <w:abstractNumId w:val="5"/>
+  </w:num>
+  <w:num w:numId="79">
+    <w:abstractNumId w:val="29"/>
+  </w:num>
+  <w:num w:numId="80">
+    <w:abstractNumId w:val="13"/>
   </w:num>
   <w:numIdMacAtCleanup w:val="76"/>
 </w:numbering>
@@ -19864,7 +20331,7 @@
 </file>
 
 <file path=customXml/itemProps1.xml><?xml version="1.0" encoding="utf-8"?>
-<ds:datastoreItem xmlns:ds="http://schemas.openxmlformats.org/officeDocument/2006/customXml" ds:itemID="{88A9DE99-3C53-4200-8A17-6A87A17A04BD}">
+<ds:datastoreItem xmlns:ds="http://schemas.openxmlformats.org/officeDocument/2006/customXml" ds:itemID="{36F577C1-7C7C-449D-A230-4668FEE7B739}">
   <ds:schemaRefs>
     <ds:schemaRef ds:uri="http://schemas.openxmlformats.org/officeDocument/2006/bibliography"/>
   </ds:schemaRefs>

</xml_diff>